<commit_message>
update cv and job
</commit_message>
<xml_diff>
--- a/surat_lamaran.docx
+++ b/surat_lamaran.docx
@@ -1,6 +1,6 @@
 
 <file path=word/document.xml><?xml version="1.0" encoding="utf-8"?>
-<w:document xmlns:wpc="http://schemas.microsoft.com/office/word/2010/wordprocessingCanvas" xmlns:cx="http://schemas.microsoft.com/office/drawing/2014/chartex" xmlns:cx1="http://schemas.microsoft.com/office/drawing/2015/9/8/chartex" xmlns:cx2="http://schemas.microsoft.com/office/drawing/2015/10/21/chartex" xmlns:cx3="http://schemas.microsoft.com/office/drawing/2016/5/9/chartex" xmlns:cx4="http://schemas.microsoft.com/office/drawing/2016/5/10/chartex" xmlns:cx5="http://schemas.microsoft.com/office/drawing/2016/5/11/chartex" xmlns:cx6="http://schemas.microsoft.com/office/drawing/2016/5/12/chartex" xmlns:cx7="http://schemas.microsoft.com/office/drawing/2016/5/13/chartex" xmlns:cx8="http://schemas.microsoft.com/office/drawing/2016/5/14/chartex" xmlns:mc="http://schemas.openxmlformats.org/markup-compatibility/2006" xmlns:aink="http://schemas.microsoft.com/office/drawing/2016/ink" xmlns:am3d="http://schemas.microsoft.com/office/drawing/2017/model3d" xmlns:o="urn:schemas-microsoft-com:office:office" xmlns:r="http://schemas.openxmlformats.org/officeDocument/2006/relationships" xmlns:m="http://schemas.openxmlformats.org/officeDocument/2006/math" xmlns:v="urn:schemas-microsoft-com:vml" xmlns:wp14="http://schemas.microsoft.com/office/word/2010/wordprocessingDrawing" xmlns:wp="http://schemas.openxmlformats.org/drawingml/2006/wordprocessingDrawing" xmlns:w10="urn:schemas-microsoft-com:office:word" xmlns:w="http://schemas.openxmlformats.org/wordprocessingml/2006/main" xmlns:w14="http://schemas.microsoft.com/office/word/2010/wordml" xmlns:w15="http://schemas.microsoft.com/office/word/2012/wordml" xmlns:w16cex="http://schemas.microsoft.com/office/word/2018/wordml/cex" xmlns:w16cid="http://schemas.microsoft.com/office/word/2016/wordml/cid" xmlns:w16="http://schemas.microsoft.com/office/word/2018/wordml" xmlns:w16sdtdh="http://schemas.microsoft.com/office/word/2020/wordml/sdtdatahash" xmlns:w16se="http://schemas.microsoft.com/office/word/2015/wordml/symex" xmlns:wpg="http://schemas.microsoft.com/office/word/2010/wordprocessingGroup" xmlns:wpi="http://schemas.microsoft.com/office/word/2010/wordprocessingInk" xmlns:wne="http://schemas.microsoft.com/office/word/2006/wordml" xmlns:wps="http://schemas.microsoft.com/office/word/2010/wordprocessingShape" mc:Ignorable="w14 w15 w16se w16cid w16 w16cex w16sdtdh wp14">
+<w:document xmlns:wpc="http://schemas.microsoft.com/office/word/2010/wordprocessingCanvas" xmlns:cx="http://schemas.microsoft.com/office/drawing/2014/chartex" xmlns:cx1="http://schemas.microsoft.com/office/drawing/2015/9/8/chartex" xmlns:cx2="http://schemas.microsoft.com/office/drawing/2015/10/21/chartex" xmlns:cx3="http://schemas.microsoft.com/office/drawing/2016/5/9/chartex" xmlns:cx4="http://schemas.microsoft.com/office/drawing/2016/5/10/chartex" xmlns:cx5="http://schemas.microsoft.com/office/drawing/2016/5/11/chartex" xmlns:cx6="http://schemas.microsoft.com/office/drawing/2016/5/12/chartex" xmlns:cx7="http://schemas.microsoft.com/office/drawing/2016/5/13/chartex" xmlns:cx8="http://schemas.microsoft.com/office/drawing/2016/5/14/chartex" xmlns:mc="http://schemas.openxmlformats.org/markup-compatibility/2006" xmlns:aink="http://schemas.microsoft.com/office/drawing/2016/ink" xmlns:am3d="http://schemas.microsoft.com/office/drawing/2017/model3d" xmlns:o="urn:schemas-microsoft-com:office:office" xmlns:oel="http://schemas.microsoft.com/office/2019/extlst" xmlns:r="http://schemas.openxmlformats.org/officeDocument/2006/relationships" xmlns:m="http://schemas.openxmlformats.org/officeDocument/2006/math" xmlns:v="urn:schemas-microsoft-com:vml" xmlns:wp14="http://schemas.microsoft.com/office/word/2010/wordprocessingDrawing" xmlns:wp="http://schemas.openxmlformats.org/drawingml/2006/wordprocessingDrawing" xmlns:w10="urn:schemas-microsoft-com:office:word" xmlns:w="http://schemas.openxmlformats.org/wordprocessingml/2006/main" xmlns:w14="http://schemas.microsoft.com/office/word/2010/wordml" xmlns:w15="http://schemas.microsoft.com/office/word/2012/wordml" xmlns:w16cex="http://schemas.microsoft.com/office/word/2018/wordml/cex" xmlns:w16cid="http://schemas.microsoft.com/office/word/2016/wordml/cid" xmlns:w16="http://schemas.microsoft.com/office/word/2018/wordml" xmlns:w16sdtdh="http://schemas.microsoft.com/office/word/2020/wordml/sdtdatahash" xmlns:w16se="http://schemas.microsoft.com/office/word/2015/wordml/symex" xmlns:wpg="http://schemas.microsoft.com/office/word/2010/wordprocessingGroup" xmlns:wpi="http://schemas.microsoft.com/office/word/2010/wordprocessingInk" xmlns:wne="http://schemas.microsoft.com/office/word/2006/wordml" xmlns:wps="http://schemas.microsoft.com/office/word/2010/wordprocessingShape" mc:Ignorable="w14 w15 w16se w16cid w16 w16cex w16sdtdh wp14">
   <w:body>
     <w:tbl>
       <w:tblPr>
@@ -58,7 +58,41 @@
                 <w:sz w:val="24"/>
                 <w:szCs w:val="24"/>
               </w:rPr>
-              <w:t>Semarang, 25 Desember 2021</w:t>
+              <w:t xml:space="preserve">Semarang, </w:t>
+            </w:r>
+            <w:r>
+              <w:rPr>
+                <w:rFonts w:ascii="Times New Roman" w:hAnsi="Times New Roman" w:cs="Times New Roman"/>
+                <w:sz w:val="24"/>
+                <w:szCs w:val="24"/>
+              </w:rPr>
+              <w:t>6</w:t>
+            </w:r>
+            <w:r>
+              <w:rPr>
+                <w:rFonts w:ascii="Times New Roman" w:hAnsi="Times New Roman" w:cs="Times New Roman"/>
+                <w:sz w:val="24"/>
+                <w:szCs w:val="24"/>
+              </w:rPr>
+              <w:t xml:space="preserve"> </w:t>
+            </w:r>
+            <w:proofErr w:type="spellStart"/>
+            <w:r>
+              <w:rPr>
+                <w:rFonts w:ascii="Times New Roman" w:hAnsi="Times New Roman" w:cs="Times New Roman"/>
+                <w:sz w:val="24"/>
+                <w:szCs w:val="24"/>
+              </w:rPr>
+              <w:t>Juni</w:t>
+            </w:r>
+            <w:proofErr w:type="spellEnd"/>
+            <w:r>
+              <w:rPr>
+                <w:rFonts w:ascii="Times New Roman" w:hAnsi="Times New Roman" w:cs="Times New Roman"/>
+                <w:sz w:val="24"/>
+                <w:szCs w:val="24"/>
+              </w:rPr>
+              <w:t xml:space="preserve"> 2022</w:t>
             </w:r>
           </w:p>
         </w:tc>
@@ -77,6 +111,7 @@
                 <w:szCs w:val="24"/>
               </w:rPr>
             </w:pPr>
+            <w:proofErr w:type="spellStart"/>
             <w:r>
               <w:rPr>
                 <w:rFonts w:ascii="Times New Roman" w:hAnsi="Times New Roman" w:cs="Times New Roman"/>
@@ -85,13 +120,32 @@
               </w:rPr>
               <w:t>Kepada</w:t>
             </w:r>
+            <w:proofErr w:type="spellEnd"/>
             <w:r>
               <w:rPr>
                 <w:rFonts w:ascii="Times New Roman" w:hAnsi="Times New Roman" w:cs="Times New Roman"/>
                 <w:sz w:val="24"/>
                 <w:szCs w:val="24"/>
               </w:rPr>
-              <w:t xml:space="preserve"> Yth,</w:t>
+              <w:t xml:space="preserve"> </w:t>
+            </w:r>
+            <w:proofErr w:type="spellStart"/>
+            <w:r>
+              <w:rPr>
+                <w:rFonts w:ascii="Times New Roman" w:hAnsi="Times New Roman" w:cs="Times New Roman"/>
+                <w:sz w:val="24"/>
+                <w:szCs w:val="24"/>
+              </w:rPr>
+              <w:t>Yth</w:t>
+            </w:r>
+            <w:proofErr w:type="spellEnd"/>
+            <w:r>
+              <w:rPr>
+                <w:rFonts w:ascii="Times New Roman" w:hAnsi="Times New Roman" w:cs="Times New Roman"/>
+                <w:sz w:val="24"/>
+                <w:szCs w:val="24"/>
+              </w:rPr>
+              <w:t>,</w:t>
             </w:r>
           </w:p>
         </w:tc>
@@ -133,15 +187,7 @@
                 <w:sz w:val="24"/>
                 <w:szCs w:val="24"/>
               </w:rPr>
-              <w:t>HRD</w:t>
-            </w:r>
-            <w:r>
-              <w:rPr>
-                <w:rFonts w:ascii="Times New Roman" w:hAnsi="Times New Roman" w:cs="Times New Roman"/>
-                <w:sz w:val="24"/>
-                <w:szCs w:val="24"/>
-              </w:rPr>
-              <w:t xml:space="preserve"> Bapak/Ibu</w:t>
+              <w:t>HRD Bapak/Ibu</w:t>
             </w:r>
             <w:r>
               <w:rPr>
@@ -191,8 +237,18 @@
                 <w:sz w:val="24"/>
                 <w:szCs w:val="24"/>
               </w:rPr>
-              <w:t>Rumah Sakit Permata Medika Semarang</w:t>
+              <w:t xml:space="preserve">Di </w:t>
             </w:r>
+            <w:proofErr w:type="spellStart"/>
+            <w:r>
+              <w:rPr>
+                <w:rFonts w:ascii="Times New Roman" w:hAnsi="Times New Roman" w:cs="Times New Roman"/>
+                <w:sz w:val="24"/>
+                <w:szCs w:val="24"/>
+              </w:rPr>
+              <w:t>Tempat</w:t>
+            </w:r>
+            <w:proofErr w:type="spellEnd"/>
           </w:p>
         </w:tc>
         <w:tc>
@@ -230,30 +286,6 @@
                 <w:szCs w:val="24"/>
               </w:rPr>
             </w:pPr>
-            <w:r>
-              <w:rPr>
-                <w:rFonts w:ascii="Times New Roman" w:hAnsi="Times New Roman" w:cs="Times New Roman"/>
-                <w:sz w:val="24"/>
-                <w:szCs w:val="24"/>
-              </w:rPr>
-              <w:t>Jl.Moch Ichsan, No.93–97</w:t>
-            </w:r>
-            <w:r>
-              <w:rPr>
-                <w:rFonts w:ascii="Times New Roman" w:hAnsi="Times New Roman" w:cs="Times New Roman"/>
-                <w:sz w:val="24"/>
-                <w:szCs w:val="24"/>
-              </w:rPr>
-              <w:t xml:space="preserve"> </w:t>
-            </w:r>
-            <w:r>
-              <w:rPr>
-                <w:rFonts w:ascii="Times New Roman" w:hAnsi="Times New Roman" w:cs="Times New Roman"/>
-                <w:sz w:val="24"/>
-                <w:szCs w:val="24"/>
-              </w:rPr>
-              <w:t>Ngaliyan, Semarang</w:t>
-            </w:r>
           </w:p>
         </w:tc>
         <w:tc>
@@ -285,13 +317,41 @@
           <w:szCs w:val="24"/>
         </w:rPr>
       </w:pPr>
-      <w:r>
-        <w:rPr>
-          <w:rFonts w:ascii="Times New Roman" w:hAnsi="Times New Roman" w:cs="Times New Roman"/>
-          <w:sz w:val="24"/>
-          <w:szCs w:val="24"/>
-        </w:rPr>
-        <w:t>Dengan hormat,</w:t>
+      <w:proofErr w:type="spellStart"/>
+      <w:r>
+        <w:rPr>
+          <w:rFonts w:ascii="Times New Roman" w:hAnsi="Times New Roman" w:cs="Times New Roman"/>
+          <w:sz w:val="24"/>
+          <w:szCs w:val="24"/>
+        </w:rPr>
+        <w:t>Dengan</w:t>
+      </w:r>
+      <w:proofErr w:type="spellEnd"/>
+      <w:r>
+        <w:rPr>
+          <w:rFonts w:ascii="Times New Roman" w:hAnsi="Times New Roman" w:cs="Times New Roman"/>
+          <w:sz w:val="24"/>
+          <w:szCs w:val="24"/>
+        </w:rPr>
+        <w:t xml:space="preserve"> </w:t>
+      </w:r>
+      <w:proofErr w:type="spellStart"/>
+      <w:r>
+        <w:rPr>
+          <w:rFonts w:ascii="Times New Roman" w:hAnsi="Times New Roman" w:cs="Times New Roman"/>
+          <w:sz w:val="24"/>
+          <w:szCs w:val="24"/>
+        </w:rPr>
+        <w:t>hormat</w:t>
+      </w:r>
+      <w:proofErr w:type="spellEnd"/>
+      <w:r>
+        <w:rPr>
+          <w:rFonts w:ascii="Times New Roman" w:hAnsi="Times New Roman" w:cs="Times New Roman"/>
+          <w:sz w:val="24"/>
+          <w:szCs w:val="24"/>
+        </w:rPr>
+        <w:t>,</w:t>
       </w:r>
     </w:p>
     <w:p>
@@ -304,45 +364,381 @@
           <w:szCs w:val="24"/>
         </w:rPr>
       </w:pPr>
-      <w:r>
-        <w:rPr>
-          <w:rFonts w:ascii="Times New Roman" w:hAnsi="Times New Roman" w:cs="Times New Roman"/>
-          <w:sz w:val="24"/>
-          <w:szCs w:val="24"/>
-        </w:rPr>
-        <w:t xml:space="preserve">Berdasarkan info lowongan pekerjaan yang disebarkan melalui </w:t>
-      </w:r>
-      <w:r>
-        <w:rPr>
-          <w:rFonts w:ascii="Times New Roman" w:hAnsi="Times New Roman" w:cs="Times New Roman"/>
-          <w:sz w:val="24"/>
-          <w:szCs w:val="24"/>
-        </w:rPr>
-        <w:t>D</w:t>
-      </w:r>
-      <w:r>
-        <w:rPr>
-          <w:rFonts w:ascii="Times New Roman" w:hAnsi="Times New Roman" w:cs="Times New Roman"/>
-          <w:sz w:val="24"/>
-          <w:szCs w:val="24"/>
-        </w:rPr>
-        <w:t>ekanat Fakultas Ilmu Komputer Universitas Dian Nuswantoro Semarang</w:t>
-      </w:r>
-      <w:r>
-        <w:rPr>
-          <w:rFonts w:ascii="Times New Roman" w:hAnsi="Times New Roman" w:cs="Times New Roman"/>
-          <w:sz w:val="24"/>
-          <w:szCs w:val="24"/>
-        </w:rPr>
-        <w:t>, saya bermaksud untuk mengajukan surat lamaran kerja agar dapat diterima bekerja ditempat yang Bapak/Ibu pimpin sebagai Tenaga IT di RS.Permata Medika Semarang</w:t>
-      </w:r>
-      <w:r>
-        <w:rPr>
-          <w:rFonts w:ascii="Times New Roman" w:hAnsi="Times New Roman" w:cs="Times New Roman"/>
-          <w:sz w:val="24"/>
-          <w:szCs w:val="24"/>
-        </w:rPr>
-        <w:t>.</w:t>
+      <w:proofErr w:type="spellStart"/>
+      <w:r>
+        <w:rPr>
+          <w:rFonts w:ascii="Times New Roman" w:hAnsi="Times New Roman" w:cs="Times New Roman"/>
+          <w:sz w:val="24"/>
+          <w:szCs w:val="24"/>
+        </w:rPr>
+        <w:t>Berdasarkan</w:t>
+      </w:r>
+      <w:proofErr w:type="spellEnd"/>
+      <w:r>
+        <w:rPr>
+          <w:rFonts w:ascii="Times New Roman" w:hAnsi="Times New Roman" w:cs="Times New Roman"/>
+          <w:sz w:val="24"/>
+          <w:szCs w:val="24"/>
+        </w:rPr>
+        <w:t xml:space="preserve"> info </w:t>
+      </w:r>
+      <w:proofErr w:type="spellStart"/>
+      <w:r>
+        <w:rPr>
+          <w:rFonts w:ascii="Times New Roman" w:hAnsi="Times New Roman" w:cs="Times New Roman"/>
+          <w:sz w:val="24"/>
+          <w:szCs w:val="24"/>
+        </w:rPr>
+        <w:t>lowongan</w:t>
+      </w:r>
+      <w:proofErr w:type="spellEnd"/>
+      <w:r>
+        <w:rPr>
+          <w:rFonts w:ascii="Times New Roman" w:hAnsi="Times New Roman" w:cs="Times New Roman"/>
+          <w:sz w:val="24"/>
+          <w:szCs w:val="24"/>
+        </w:rPr>
+        <w:t xml:space="preserve"> </w:t>
+      </w:r>
+      <w:proofErr w:type="spellStart"/>
+      <w:r>
+        <w:rPr>
+          <w:rFonts w:ascii="Times New Roman" w:hAnsi="Times New Roman" w:cs="Times New Roman"/>
+          <w:sz w:val="24"/>
+          <w:szCs w:val="24"/>
+        </w:rPr>
+        <w:t>pekerjaan</w:t>
+      </w:r>
+      <w:proofErr w:type="spellEnd"/>
+      <w:r>
+        <w:rPr>
+          <w:rFonts w:ascii="Times New Roman" w:hAnsi="Times New Roman" w:cs="Times New Roman"/>
+          <w:sz w:val="24"/>
+          <w:szCs w:val="24"/>
+        </w:rPr>
+        <w:t xml:space="preserve"> yang </w:t>
+      </w:r>
+      <w:proofErr w:type="spellStart"/>
+      <w:r>
+        <w:rPr>
+          <w:rFonts w:ascii="Times New Roman" w:hAnsi="Times New Roman" w:cs="Times New Roman"/>
+          <w:sz w:val="24"/>
+          <w:szCs w:val="24"/>
+        </w:rPr>
+        <w:t>disebarkan</w:t>
+      </w:r>
+      <w:proofErr w:type="spellEnd"/>
+      <w:r>
+        <w:rPr>
+          <w:rFonts w:ascii="Times New Roman" w:hAnsi="Times New Roman" w:cs="Times New Roman"/>
+          <w:sz w:val="24"/>
+          <w:szCs w:val="24"/>
+        </w:rPr>
+        <w:t xml:space="preserve"> </w:t>
+      </w:r>
+      <w:proofErr w:type="spellStart"/>
+      <w:r>
+        <w:rPr>
+          <w:rFonts w:ascii="Times New Roman" w:hAnsi="Times New Roman" w:cs="Times New Roman"/>
+          <w:sz w:val="24"/>
+          <w:szCs w:val="24"/>
+        </w:rPr>
+        <w:t>melalui</w:t>
+      </w:r>
+      <w:proofErr w:type="spellEnd"/>
+      <w:r>
+        <w:rPr>
+          <w:rFonts w:ascii="Times New Roman" w:hAnsi="Times New Roman" w:cs="Times New Roman"/>
+          <w:sz w:val="24"/>
+          <w:szCs w:val="24"/>
+        </w:rPr>
+        <w:t xml:space="preserve"> </w:t>
+      </w:r>
+      <w:r>
+        <w:rPr>
+          <w:rFonts w:ascii="Times New Roman" w:hAnsi="Times New Roman" w:cs="Times New Roman"/>
+          <w:sz w:val="24"/>
+          <w:szCs w:val="24"/>
+        </w:rPr>
+        <w:t xml:space="preserve">career </w:t>
+      </w:r>
+      <w:proofErr w:type="spellStart"/>
+      <w:r>
+        <w:rPr>
+          <w:rFonts w:ascii="Times New Roman" w:hAnsi="Times New Roman" w:cs="Times New Roman"/>
+          <w:sz w:val="24"/>
+          <w:szCs w:val="24"/>
+        </w:rPr>
+        <w:t>center</w:t>
+      </w:r>
+      <w:proofErr w:type="spellEnd"/>
+      <w:r>
+        <w:rPr>
+          <w:rFonts w:ascii="Times New Roman" w:hAnsi="Times New Roman" w:cs="Times New Roman"/>
+          <w:sz w:val="24"/>
+          <w:szCs w:val="24"/>
+        </w:rPr>
+        <w:t xml:space="preserve"> Universitas Dian </w:t>
+      </w:r>
+      <w:proofErr w:type="spellStart"/>
+      <w:r>
+        <w:rPr>
+          <w:rFonts w:ascii="Times New Roman" w:hAnsi="Times New Roman" w:cs="Times New Roman"/>
+          <w:sz w:val="24"/>
+          <w:szCs w:val="24"/>
+        </w:rPr>
+        <w:t>Nuswantoro</w:t>
+      </w:r>
+      <w:proofErr w:type="spellEnd"/>
+      <w:r>
+        <w:rPr>
+          <w:rFonts w:ascii="Times New Roman" w:hAnsi="Times New Roman" w:cs="Times New Roman"/>
+          <w:sz w:val="24"/>
+          <w:szCs w:val="24"/>
+        </w:rPr>
+        <w:t xml:space="preserve"> Semarang</w:t>
+      </w:r>
+      <w:r>
+        <w:rPr>
+          <w:rFonts w:ascii="Times New Roman" w:hAnsi="Times New Roman" w:cs="Times New Roman"/>
+          <w:sz w:val="24"/>
+          <w:szCs w:val="24"/>
+        </w:rPr>
+        <w:t xml:space="preserve">, </w:t>
+      </w:r>
+      <w:proofErr w:type="spellStart"/>
+      <w:r>
+        <w:rPr>
+          <w:rFonts w:ascii="Times New Roman" w:hAnsi="Times New Roman" w:cs="Times New Roman"/>
+          <w:sz w:val="24"/>
+          <w:szCs w:val="24"/>
+        </w:rPr>
+        <w:t>saya</w:t>
+      </w:r>
+      <w:proofErr w:type="spellEnd"/>
+      <w:r>
+        <w:rPr>
+          <w:rFonts w:ascii="Times New Roman" w:hAnsi="Times New Roman" w:cs="Times New Roman"/>
+          <w:sz w:val="24"/>
+          <w:szCs w:val="24"/>
+        </w:rPr>
+        <w:t xml:space="preserve"> </w:t>
+      </w:r>
+      <w:proofErr w:type="spellStart"/>
+      <w:r>
+        <w:rPr>
+          <w:rFonts w:ascii="Times New Roman" w:hAnsi="Times New Roman" w:cs="Times New Roman"/>
+          <w:sz w:val="24"/>
+          <w:szCs w:val="24"/>
+        </w:rPr>
+        <w:t>bermaksud</w:t>
+      </w:r>
+      <w:proofErr w:type="spellEnd"/>
+      <w:r>
+        <w:rPr>
+          <w:rFonts w:ascii="Times New Roman" w:hAnsi="Times New Roman" w:cs="Times New Roman"/>
+          <w:sz w:val="24"/>
+          <w:szCs w:val="24"/>
+        </w:rPr>
+        <w:t xml:space="preserve"> </w:t>
+      </w:r>
+      <w:proofErr w:type="spellStart"/>
+      <w:r>
+        <w:rPr>
+          <w:rFonts w:ascii="Times New Roman" w:hAnsi="Times New Roman" w:cs="Times New Roman"/>
+          <w:sz w:val="24"/>
+          <w:szCs w:val="24"/>
+        </w:rPr>
+        <w:t>untuk</w:t>
+      </w:r>
+      <w:proofErr w:type="spellEnd"/>
+      <w:r>
+        <w:rPr>
+          <w:rFonts w:ascii="Times New Roman" w:hAnsi="Times New Roman" w:cs="Times New Roman"/>
+          <w:sz w:val="24"/>
+          <w:szCs w:val="24"/>
+        </w:rPr>
+        <w:t xml:space="preserve"> </w:t>
+      </w:r>
+      <w:proofErr w:type="spellStart"/>
+      <w:r>
+        <w:rPr>
+          <w:rFonts w:ascii="Times New Roman" w:hAnsi="Times New Roman" w:cs="Times New Roman"/>
+          <w:sz w:val="24"/>
+          <w:szCs w:val="24"/>
+        </w:rPr>
+        <w:t>mengajukan</w:t>
+      </w:r>
+      <w:proofErr w:type="spellEnd"/>
+      <w:r>
+        <w:rPr>
+          <w:rFonts w:ascii="Times New Roman" w:hAnsi="Times New Roman" w:cs="Times New Roman"/>
+          <w:sz w:val="24"/>
+          <w:szCs w:val="24"/>
+        </w:rPr>
+        <w:t xml:space="preserve"> </w:t>
+      </w:r>
+      <w:proofErr w:type="spellStart"/>
+      <w:r>
+        <w:rPr>
+          <w:rFonts w:ascii="Times New Roman" w:hAnsi="Times New Roman" w:cs="Times New Roman"/>
+          <w:sz w:val="24"/>
+          <w:szCs w:val="24"/>
+        </w:rPr>
+        <w:t>surat</w:t>
+      </w:r>
+      <w:proofErr w:type="spellEnd"/>
+      <w:r>
+        <w:rPr>
+          <w:rFonts w:ascii="Times New Roman" w:hAnsi="Times New Roman" w:cs="Times New Roman"/>
+          <w:sz w:val="24"/>
+          <w:szCs w:val="24"/>
+        </w:rPr>
+        <w:t xml:space="preserve"> </w:t>
+      </w:r>
+      <w:proofErr w:type="spellStart"/>
+      <w:r>
+        <w:rPr>
+          <w:rFonts w:ascii="Times New Roman" w:hAnsi="Times New Roman" w:cs="Times New Roman"/>
+          <w:sz w:val="24"/>
+          <w:szCs w:val="24"/>
+        </w:rPr>
+        <w:t>lamaran</w:t>
+      </w:r>
+      <w:proofErr w:type="spellEnd"/>
+      <w:r>
+        <w:rPr>
+          <w:rFonts w:ascii="Times New Roman" w:hAnsi="Times New Roman" w:cs="Times New Roman"/>
+          <w:sz w:val="24"/>
+          <w:szCs w:val="24"/>
+        </w:rPr>
+        <w:t xml:space="preserve"> </w:t>
+      </w:r>
+      <w:proofErr w:type="spellStart"/>
+      <w:r>
+        <w:rPr>
+          <w:rFonts w:ascii="Times New Roman" w:hAnsi="Times New Roman" w:cs="Times New Roman"/>
+          <w:sz w:val="24"/>
+          <w:szCs w:val="24"/>
+        </w:rPr>
+        <w:t>kerja</w:t>
+      </w:r>
+      <w:proofErr w:type="spellEnd"/>
+      <w:r>
+        <w:rPr>
+          <w:rFonts w:ascii="Times New Roman" w:hAnsi="Times New Roman" w:cs="Times New Roman"/>
+          <w:sz w:val="24"/>
+          <w:szCs w:val="24"/>
+        </w:rPr>
+        <w:t xml:space="preserve"> agar </w:t>
+      </w:r>
+      <w:proofErr w:type="spellStart"/>
+      <w:r>
+        <w:rPr>
+          <w:rFonts w:ascii="Times New Roman" w:hAnsi="Times New Roman" w:cs="Times New Roman"/>
+          <w:sz w:val="24"/>
+          <w:szCs w:val="24"/>
+        </w:rPr>
+        <w:t>dapat</w:t>
+      </w:r>
+      <w:proofErr w:type="spellEnd"/>
+      <w:r>
+        <w:rPr>
+          <w:rFonts w:ascii="Times New Roman" w:hAnsi="Times New Roman" w:cs="Times New Roman"/>
+          <w:sz w:val="24"/>
+          <w:szCs w:val="24"/>
+        </w:rPr>
+        <w:t xml:space="preserve"> </w:t>
+      </w:r>
+      <w:proofErr w:type="spellStart"/>
+      <w:r>
+        <w:rPr>
+          <w:rFonts w:ascii="Times New Roman" w:hAnsi="Times New Roman" w:cs="Times New Roman"/>
+          <w:sz w:val="24"/>
+          <w:szCs w:val="24"/>
+        </w:rPr>
+        <w:t>diterima</w:t>
+      </w:r>
+      <w:proofErr w:type="spellEnd"/>
+      <w:r>
+        <w:rPr>
+          <w:rFonts w:ascii="Times New Roman" w:hAnsi="Times New Roman" w:cs="Times New Roman"/>
+          <w:sz w:val="24"/>
+          <w:szCs w:val="24"/>
+        </w:rPr>
+        <w:t xml:space="preserve"> </w:t>
+      </w:r>
+      <w:proofErr w:type="spellStart"/>
+      <w:r>
+        <w:rPr>
+          <w:rFonts w:ascii="Times New Roman" w:hAnsi="Times New Roman" w:cs="Times New Roman"/>
+          <w:sz w:val="24"/>
+          <w:szCs w:val="24"/>
+        </w:rPr>
+        <w:t>bekerja</w:t>
+      </w:r>
+      <w:proofErr w:type="spellEnd"/>
+      <w:r>
+        <w:rPr>
+          <w:rFonts w:ascii="Times New Roman" w:hAnsi="Times New Roman" w:cs="Times New Roman"/>
+          <w:sz w:val="24"/>
+          <w:szCs w:val="24"/>
+        </w:rPr>
+        <w:t xml:space="preserve"> </w:t>
+      </w:r>
+      <w:proofErr w:type="spellStart"/>
+      <w:r>
+        <w:rPr>
+          <w:rFonts w:ascii="Times New Roman" w:hAnsi="Times New Roman" w:cs="Times New Roman"/>
+          <w:sz w:val="24"/>
+          <w:szCs w:val="24"/>
+        </w:rPr>
+        <w:t>ditempat</w:t>
+      </w:r>
+      <w:proofErr w:type="spellEnd"/>
+      <w:r>
+        <w:rPr>
+          <w:rFonts w:ascii="Times New Roman" w:hAnsi="Times New Roman" w:cs="Times New Roman"/>
+          <w:sz w:val="24"/>
+          <w:szCs w:val="24"/>
+        </w:rPr>
+        <w:t xml:space="preserve"> yang Bapak/Ibu </w:t>
+      </w:r>
+      <w:proofErr w:type="spellStart"/>
+      <w:r>
+        <w:rPr>
+          <w:rFonts w:ascii="Times New Roman" w:hAnsi="Times New Roman" w:cs="Times New Roman"/>
+          <w:sz w:val="24"/>
+          <w:szCs w:val="24"/>
+        </w:rPr>
+        <w:t>pimpin</w:t>
+      </w:r>
+      <w:proofErr w:type="spellEnd"/>
+      <w:r>
+        <w:rPr>
+          <w:rFonts w:ascii="Times New Roman" w:hAnsi="Times New Roman" w:cs="Times New Roman"/>
+          <w:sz w:val="24"/>
+          <w:szCs w:val="24"/>
+        </w:rPr>
+        <w:t xml:space="preserve"> </w:t>
+      </w:r>
+      <w:proofErr w:type="spellStart"/>
+      <w:r>
+        <w:rPr>
+          <w:rFonts w:ascii="Times New Roman" w:hAnsi="Times New Roman" w:cs="Times New Roman"/>
+          <w:sz w:val="24"/>
+          <w:szCs w:val="24"/>
+        </w:rPr>
+        <w:t>sebagai</w:t>
+      </w:r>
+      <w:proofErr w:type="spellEnd"/>
+      <w:r>
+        <w:rPr>
+          <w:rFonts w:ascii="Times New Roman" w:hAnsi="Times New Roman" w:cs="Times New Roman"/>
+          <w:sz w:val="24"/>
+          <w:szCs w:val="24"/>
+        </w:rPr>
+        <w:t xml:space="preserve"> junior programmer android </w:t>
       </w:r>
     </w:p>
     <w:p>
@@ -361,7 +757,52 @@
           <w:sz w:val="24"/>
           <w:szCs w:val="24"/>
         </w:rPr>
-        <w:t>Saya memiliki keahlian sebag</w:t>
+        <w:t xml:space="preserve">Saya </w:t>
+      </w:r>
+      <w:proofErr w:type="spellStart"/>
+      <w:r>
+        <w:rPr>
+          <w:rFonts w:ascii="Times New Roman" w:hAnsi="Times New Roman" w:cs="Times New Roman"/>
+          <w:sz w:val="24"/>
+          <w:szCs w:val="24"/>
+        </w:rPr>
+        <w:t>memiliki</w:t>
+      </w:r>
+      <w:proofErr w:type="spellEnd"/>
+      <w:r>
+        <w:rPr>
+          <w:rFonts w:ascii="Times New Roman" w:hAnsi="Times New Roman" w:cs="Times New Roman"/>
+          <w:sz w:val="24"/>
+          <w:szCs w:val="24"/>
+        </w:rPr>
+        <w:t xml:space="preserve"> </w:t>
+      </w:r>
+      <w:proofErr w:type="spellStart"/>
+      <w:r>
+        <w:rPr>
+          <w:rFonts w:ascii="Times New Roman" w:hAnsi="Times New Roman" w:cs="Times New Roman"/>
+          <w:sz w:val="24"/>
+          <w:szCs w:val="24"/>
+        </w:rPr>
+        <w:t>keahlian</w:t>
+      </w:r>
+      <w:proofErr w:type="spellEnd"/>
+      <w:r>
+        <w:rPr>
+          <w:rFonts w:ascii="Times New Roman" w:hAnsi="Times New Roman" w:cs="Times New Roman"/>
+          <w:sz w:val="24"/>
+          <w:szCs w:val="24"/>
+        </w:rPr>
+        <w:t xml:space="preserve"> </w:t>
+      </w:r>
+      <w:proofErr w:type="spellStart"/>
+      <w:r>
+        <w:rPr>
+          <w:rFonts w:ascii="Times New Roman" w:hAnsi="Times New Roman" w:cs="Times New Roman"/>
+          <w:sz w:val="24"/>
+          <w:szCs w:val="24"/>
+        </w:rPr>
+        <w:t>sebag</w:t>
       </w:r>
       <w:r>
         <w:rPr>
@@ -377,15 +818,132 @@
           <w:sz w:val="24"/>
           <w:szCs w:val="24"/>
         </w:rPr>
-        <w:t>i pengembang aplikasi android menggunakan Bahasa pemrograman kotlin, s</w:t>
-      </w:r>
-      <w:r>
-        <w:rPr>
-          <w:rFonts w:ascii="Times New Roman" w:hAnsi="Times New Roman" w:cs="Times New Roman"/>
-          <w:sz w:val="24"/>
-          <w:szCs w:val="24"/>
-        </w:rPr>
-        <w:t xml:space="preserve">aya </w:t>
+        <w:t>i</w:t>
+      </w:r>
+      <w:proofErr w:type="spellEnd"/>
+      <w:r>
+        <w:rPr>
+          <w:rFonts w:ascii="Times New Roman" w:hAnsi="Times New Roman" w:cs="Times New Roman"/>
+          <w:sz w:val="24"/>
+          <w:szCs w:val="24"/>
+        </w:rPr>
+        <w:t xml:space="preserve"> </w:t>
+      </w:r>
+      <w:proofErr w:type="spellStart"/>
+      <w:r>
+        <w:rPr>
+          <w:rFonts w:ascii="Times New Roman" w:hAnsi="Times New Roman" w:cs="Times New Roman"/>
+          <w:sz w:val="24"/>
+          <w:szCs w:val="24"/>
+        </w:rPr>
+        <w:t>pengembang</w:t>
+      </w:r>
+      <w:proofErr w:type="spellEnd"/>
+      <w:r>
+        <w:rPr>
+          <w:rFonts w:ascii="Times New Roman" w:hAnsi="Times New Roman" w:cs="Times New Roman"/>
+          <w:sz w:val="24"/>
+          <w:szCs w:val="24"/>
+        </w:rPr>
+        <w:t xml:space="preserve"> </w:t>
+      </w:r>
+      <w:proofErr w:type="spellStart"/>
+      <w:r>
+        <w:rPr>
+          <w:rFonts w:ascii="Times New Roman" w:hAnsi="Times New Roman" w:cs="Times New Roman"/>
+          <w:sz w:val="24"/>
+          <w:szCs w:val="24"/>
+        </w:rPr>
+        <w:t>aplikasi</w:t>
+      </w:r>
+      <w:proofErr w:type="spellEnd"/>
+      <w:r>
+        <w:rPr>
+          <w:rFonts w:ascii="Times New Roman" w:hAnsi="Times New Roman" w:cs="Times New Roman"/>
+          <w:sz w:val="24"/>
+          <w:szCs w:val="24"/>
+        </w:rPr>
+        <w:t xml:space="preserve"> android </w:t>
+      </w:r>
+      <w:proofErr w:type="spellStart"/>
+      <w:r>
+        <w:rPr>
+          <w:rFonts w:ascii="Times New Roman" w:hAnsi="Times New Roman" w:cs="Times New Roman"/>
+          <w:sz w:val="24"/>
+          <w:szCs w:val="24"/>
+        </w:rPr>
+        <w:t>menggunakan</w:t>
+      </w:r>
+      <w:proofErr w:type="spellEnd"/>
+      <w:r>
+        <w:rPr>
+          <w:rFonts w:ascii="Times New Roman" w:hAnsi="Times New Roman" w:cs="Times New Roman"/>
+          <w:sz w:val="24"/>
+          <w:szCs w:val="24"/>
+        </w:rPr>
+        <w:t xml:space="preserve"> Bahasa </w:t>
+      </w:r>
+      <w:proofErr w:type="spellStart"/>
+      <w:r>
+        <w:rPr>
+          <w:rFonts w:ascii="Times New Roman" w:hAnsi="Times New Roman" w:cs="Times New Roman"/>
+          <w:sz w:val="24"/>
+          <w:szCs w:val="24"/>
+        </w:rPr>
+        <w:t>pemrograman</w:t>
+      </w:r>
+      <w:proofErr w:type="spellEnd"/>
+      <w:r>
+        <w:rPr>
+          <w:rFonts w:ascii="Times New Roman" w:hAnsi="Times New Roman" w:cs="Times New Roman"/>
+          <w:sz w:val="24"/>
+          <w:szCs w:val="24"/>
+        </w:rPr>
+        <w:t xml:space="preserve"> </w:t>
+      </w:r>
+      <w:proofErr w:type="spellStart"/>
+      <w:r>
+        <w:rPr>
+          <w:rFonts w:ascii="Times New Roman" w:hAnsi="Times New Roman" w:cs="Times New Roman"/>
+          <w:sz w:val="24"/>
+          <w:szCs w:val="24"/>
+        </w:rPr>
+        <w:t>kotlin</w:t>
+      </w:r>
+      <w:proofErr w:type="spellEnd"/>
+      <w:r>
+        <w:rPr>
+          <w:rFonts w:ascii="Times New Roman" w:hAnsi="Times New Roman" w:cs="Times New Roman"/>
+          <w:sz w:val="24"/>
+          <w:szCs w:val="24"/>
+        </w:rPr>
+        <w:t xml:space="preserve">, </w:t>
+      </w:r>
+      <w:proofErr w:type="spellStart"/>
+      <w:r>
+        <w:rPr>
+          <w:rFonts w:ascii="Times New Roman" w:hAnsi="Times New Roman" w:cs="Times New Roman"/>
+          <w:sz w:val="24"/>
+          <w:szCs w:val="24"/>
+        </w:rPr>
+        <w:t>s</w:t>
+      </w:r>
+      <w:r>
+        <w:rPr>
+          <w:rFonts w:ascii="Times New Roman" w:hAnsi="Times New Roman" w:cs="Times New Roman"/>
+          <w:sz w:val="24"/>
+          <w:szCs w:val="24"/>
+        </w:rPr>
+        <w:t>aya</w:t>
+      </w:r>
+      <w:proofErr w:type="spellEnd"/>
+      <w:r>
+        <w:rPr>
+          <w:rFonts w:ascii="Times New Roman" w:hAnsi="Times New Roman" w:cs="Times New Roman"/>
+          <w:sz w:val="24"/>
+          <w:szCs w:val="24"/>
+        </w:rPr>
+        <w:t xml:space="preserve"> </w:t>
       </w:r>
       <w:r>
         <w:rPr>
@@ -395,45 +953,245 @@
         </w:rPr>
         <w:t xml:space="preserve">juga </w:t>
       </w:r>
-      <w:r>
-        <w:rPr>
-          <w:rFonts w:ascii="Times New Roman" w:hAnsi="Times New Roman" w:cs="Times New Roman"/>
-          <w:sz w:val="24"/>
-          <w:szCs w:val="24"/>
-        </w:rPr>
-        <w:t>memiliki pengalaman magang/PKL di PT.KAI Unit</w:t>
-      </w:r>
-      <w:r>
-        <w:rPr>
-          <w:rFonts w:ascii="Times New Roman" w:hAnsi="Times New Roman" w:cs="Times New Roman"/>
-          <w:sz w:val="24"/>
-          <w:szCs w:val="24"/>
-        </w:rPr>
-        <w:t xml:space="preserve"> Pelayanan Teknis</w:t>
-      </w:r>
-      <w:r>
-        <w:rPr>
-          <w:rFonts w:ascii="Times New Roman" w:hAnsi="Times New Roman" w:cs="Times New Roman"/>
-          <w:sz w:val="24"/>
-          <w:szCs w:val="24"/>
-        </w:rPr>
-        <w:t xml:space="preserve"> Balai Yasa Tegal dibagian unit IT</w:t>
-      </w:r>
-      <w:r>
-        <w:rPr>
-          <w:rFonts w:ascii="Times New Roman" w:hAnsi="Times New Roman" w:cs="Times New Roman"/>
-          <w:sz w:val="24"/>
-          <w:szCs w:val="24"/>
-        </w:rPr>
-        <w:t xml:space="preserve"> selama satu bulan</w:t>
-      </w:r>
-      <w:r>
-        <w:rPr>
-          <w:rFonts w:ascii="Times New Roman" w:hAnsi="Times New Roman" w:cs="Times New Roman"/>
-          <w:sz w:val="24"/>
-          <w:szCs w:val="24"/>
-        </w:rPr>
-        <w:t xml:space="preserve"> pada tahun 2021</w:t>
+      <w:proofErr w:type="spellStart"/>
+      <w:r>
+        <w:rPr>
+          <w:rFonts w:ascii="Times New Roman" w:hAnsi="Times New Roman" w:cs="Times New Roman"/>
+          <w:sz w:val="24"/>
+          <w:szCs w:val="24"/>
+        </w:rPr>
+        <w:t>memiliki</w:t>
+      </w:r>
+      <w:proofErr w:type="spellEnd"/>
+      <w:r>
+        <w:rPr>
+          <w:rFonts w:ascii="Times New Roman" w:hAnsi="Times New Roman" w:cs="Times New Roman"/>
+          <w:sz w:val="24"/>
+          <w:szCs w:val="24"/>
+        </w:rPr>
+        <w:t xml:space="preserve"> </w:t>
+      </w:r>
+      <w:proofErr w:type="spellStart"/>
+      <w:r>
+        <w:rPr>
+          <w:rFonts w:ascii="Times New Roman" w:hAnsi="Times New Roman" w:cs="Times New Roman"/>
+          <w:sz w:val="24"/>
+          <w:szCs w:val="24"/>
+        </w:rPr>
+        <w:t>pengalaman</w:t>
+      </w:r>
+      <w:proofErr w:type="spellEnd"/>
+      <w:r>
+        <w:rPr>
+          <w:rFonts w:ascii="Times New Roman" w:hAnsi="Times New Roman" w:cs="Times New Roman"/>
+          <w:sz w:val="24"/>
+          <w:szCs w:val="24"/>
+        </w:rPr>
+        <w:t xml:space="preserve"> </w:t>
+      </w:r>
+      <w:proofErr w:type="spellStart"/>
+      <w:r>
+        <w:rPr>
+          <w:rFonts w:ascii="Times New Roman" w:hAnsi="Times New Roman" w:cs="Times New Roman"/>
+          <w:sz w:val="24"/>
+          <w:szCs w:val="24"/>
+        </w:rPr>
+        <w:t>magang</w:t>
+      </w:r>
+      <w:proofErr w:type="spellEnd"/>
+      <w:r>
+        <w:rPr>
+          <w:rFonts w:ascii="Times New Roman" w:hAnsi="Times New Roman" w:cs="Times New Roman"/>
+          <w:sz w:val="24"/>
+          <w:szCs w:val="24"/>
+        </w:rPr>
+        <w:t>/PKL di PT.KAI Unit</w:t>
+      </w:r>
+      <w:r>
+        <w:rPr>
+          <w:rFonts w:ascii="Times New Roman" w:hAnsi="Times New Roman" w:cs="Times New Roman"/>
+          <w:sz w:val="24"/>
+          <w:szCs w:val="24"/>
+        </w:rPr>
+        <w:t xml:space="preserve"> </w:t>
+      </w:r>
+      <w:proofErr w:type="spellStart"/>
+      <w:r>
+        <w:rPr>
+          <w:rFonts w:ascii="Times New Roman" w:hAnsi="Times New Roman" w:cs="Times New Roman"/>
+          <w:sz w:val="24"/>
+          <w:szCs w:val="24"/>
+        </w:rPr>
+        <w:t>Pelayanan</w:t>
+      </w:r>
+      <w:proofErr w:type="spellEnd"/>
+      <w:r>
+        <w:rPr>
+          <w:rFonts w:ascii="Times New Roman" w:hAnsi="Times New Roman" w:cs="Times New Roman"/>
+          <w:sz w:val="24"/>
+          <w:szCs w:val="24"/>
+        </w:rPr>
+        <w:t xml:space="preserve"> Teknis</w:t>
+      </w:r>
+      <w:r>
+        <w:rPr>
+          <w:rFonts w:ascii="Times New Roman" w:hAnsi="Times New Roman" w:cs="Times New Roman"/>
+          <w:sz w:val="24"/>
+          <w:szCs w:val="24"/>
+        </w:rPr>
+        <w:t xml:space="preserve"> </w:t>
+      </w:r>
+      <w:proofErr w:type="spellStart"/>
+      <w:r>
+        <w:rPr>
+          <w:rFonts w:ascii="Times New Roman" w:hAnsi="Times New Roman" w:cs="Times New Roman"/>
+          <w:sz w:val="24"/>
+          <w:szCs w:val="24"/>
+        </w:rPr>
+        <w:t>Balai</w:t>
+      </w:r>
+      <w:proofErr w:type="spellEnd"/>
+      <w:r>
+        <w:rPr>
+          <w:rFonts w:ascii="Times New Roman" w:hAnsi="Times New Roman" w:cs="Times New Roman"/>
+          <w:sz w:val="24"/>
+          <w:szCs w:val="24"/>
+        </w:rPr>
+        <w:t xml:space="preserve"> </w:t>
+      </w:r>
+      <w:proofErr w:type="spellStart"/>
+      <w:r>
+        <w:rPr>
+          <w:rFonts w:ascii="Times New Roman" w:hAnsi="Times New Roman" w:cs="Times New Roman"/>
+          <w:sz w:val="24"/>
+          <w:szCs w:val="24"/>
+        </w:rPr>
+        <w:t>Yasa</w:t>
+      </w:r>
+      <w:proofErr w:type="spellEnd"/>
+      <w:r>
+        <w:rPr>
+          <w:rFonts w:ascii="Times New Roman" w:hAnsi="Times New Roman" w:cs="Times New Roman"/>
+          <w:sz w:val="24"/>
+          <w:szCs w:val="24"/>
+        </w:rPr>
+        <w:t xml:space="preserve"> </w:t>
+      </w:r>
+      <w:proofErr w:type="spellStart"/>
+      <w:r>
+        <w:rPr>
+          <w:rFonts w:ascii="Times New Roman" w:hAnsi="Times New Roman" w:cs="Times New Roman"/>
+          <w:sz w:val="24"/>
+          <w:szCs w:val="24"/>
+        </w:rPr>
+        <w:t>Tegal</w:t>
+      </w:r>
+      <w:proofErr w:type="spellEnd"/>
+      <w:r>
+        <w:rPr>
+          <w:rFonts w:ascii="Times New Roman" w:hAnsi="Times New Roman" w:cs="Times New Roman"/>
+          <w:sz w:val="24"/>
+          <w:szCs w:val="24"/>
+        </w:rPr>
+        <w:t xml:space="preserve"> </w:t>
+      </w:r>
+      <w:proofErr w:type="spellStart"/>
+      <w:r>
+        <w:rPr>
+          <w:rFonts w:ascii="Times New Roman" w:hAnsi="Times New Roman" w:cs="Times New Roman"/>
+          <w:sz w:val="24"/>
+          <w:szCs w:val="24"/>
+        </w:rPr>
+        <w:t>dibagian</w:t>
+      </w:r>
+      <w:proofErr w:type="spellEnd"/>
+      <w:r>
+        <w:rPr>
+          <w:rFonts w:ascii="Times New Roman" w:hAnsi="Times New Roman" w:cs="Times New Roman"/>
+          <w:sz w:val="24"/>
+          <w:szCs w:val="24"/>
+        </w:rPr>
+        <w:t xml:space="preserve"> unit IT</w:t>
+      </w:r>
+      <w:r>
+        <w:rPr>
+          <w:rFonts w:ascii="Times New Roman" w:hAnsi="Times New Roman" w:cs="Times New Roman"/>
+          <w:sz w:val="24"/>
+          <w:szCs w:val="24"/>
+        </w:rPr>
+        <w:t xml:space="preserve"> </w:t>
+      </w:r>
+      <w:proofErr w:type="spellStart"/>
+      <w:r>
+        <w:rPr>
+          <w:rFonts w:ascii="Times New Roman" w:hAnsi="Times New Roman" w:cs="Times New Roman"/>
+          <w:sz w:val="24"/>
+          <w:szCs w:val="24"/>
+        </w:rPr>
+        <w:t>selama</w:t>
+      </w:r>
+      <w:proofErr w:type="spellEnd"/>
+      <w:r>
+        <w:rPr>
+          <w:rFonts w:ascii="Times New Roman" w:hAnsi="Times New Roman" w:cs="Times New Roman"/>
+          <w:sz w:val="24"/>
+          <w:szCs w:val="24"/>
+        </w:rPr>
+        <w:t xml:space="preserve"> </w:t>
+      </w:r>
+      <w:proofErr w:type="spellStart"/>
+      <w:r>
+        <w:rPr>
+          <w:rFonts w:ascii="Times New Roman" w:hAnsi="Times New Roman" w:cs="Times New Roman"/>
+          <w:sz w:val="24"/>
+          <w:szCs w:val="24"/>
+        </w:rPr>
+        <w:t>satu</w:t>
+      </w:r>
+      <w:proofErr w:type="spellEnd"/>
+      <w:r>
+        <w:rPr>
+          <w:rFonts w:ascii="Times New Roman" w:hAnsi="Times New Roman" w:cs="Times New Roman"/>
+          <w:sz w:val="24"/>
+          <w:szCs w:val="24"/>
+        </w:rPr>
+        <w:t xml:space="preserve"> </w:t>
+      </w:r>
+      <w:proofErr w:type="spellStart"/>
+      <w:r>
+        <w:rPr>
+          <w:rFonts w:ascii="Times New Roman" w:hAnsi="Times New Roman" w:cs="Times New Roman"/>
+          <w:sz w:val="24"/>
+          <w:szCs w:val="24"/>
+        </w:rPr>
+        <w:t>bulan</w:t>
+      </w:r>
+      <w:proofErr w:type="spellEnd"/>
+      <w:r>
+        <w:rPr>
+          <w:rFonts w:ascii="Times New Roman" w:hAnsi="Times New Roman" w:cs="Times New Roman"/>
+          <w:sz w:val="24"/>
+          <w:szCs w:val="24"/>
+        </w:rPr>
+        <w:t xml:space="preserve"> pada </w:t>
+      </w:r>
+      <w:proofErr w:type="spellStart"/>
+      <w:r>
+        <w:rPr>
+          <w:rFonts w:ascii="Times New Roman" w:hAnsi="Times New Roman" w:cs="Times New Roman"/>
+          <w:sz w:val="24"/>
+          <w:szCs w:val="24"/>
+        </w:rPr>
+        <w:t>tahun</w:t>
+      </w:r>
+      <w:proofErr w:type="spellEnd"/>
+      <w:r>
+        <w:rPr>
+          <w:rFonts w:ascii="Times New Roman" w:hAnsi="Times New Roman" w:cs="Times New Roman"/>
+          <w:sz w:val="24"/>
+          <w:szCs w:val="24"/>
+        </w:rPr>
+        <w:t xml:space="preserve"> 2021</w:t>
       </w:r>
       <w:r>
         <w:rPr>
@@ -443,53 +1201,515 @@
         </w:rPr>
         <w:t xml:space="preserve">, </w:t>
       </w:r>
-      <w:r>
-        <w:rPr>
-          <w:rFonts w:ascii="Times New Roman" w:hAnsi="Times New Roman" w:cs="Times New Roman"/>
-          <w:sz w:val="24"/>
-          <w:szCs w:val="24"/>
-        </w:rPr>
-        <w:t xml:space="preserve">serta </w:t>
-      </w:r>
-      <w:r>
-        <w:rPr>
-          <w:rFonts w:ascii="Times New Roman" w:hAnsi="Times New Roman" w:cs="Times New Roman"/>
-          <w:sz w:val="24"/>
-          <w:szCs w:val="24"/>
-        </w:rPr>
-        <w:t>saya juga mengikuti program MBKM dari kampus merdeka di Dicoding Indonesia sebagai pengembang aplikasi android</w:t>
-      </w:r>
-      <w:r>
-        <w:rPr>
-          <w:rFonts w:ascii="Times New Roman" w:hAnsi="Times New Roman" w:cs="Times New Roman"/>
-          <w:sz w:val="24"/>
-          <w:szCs w:val="24"/>
-        </w:rPr>
-        <w:t xml:space="preserve"> pada tahun 2021 selama satu semester</w:t>
-      </w:r>
-      <w:r>
-        <w:rPr>
-          <w:rFonts w:ascii="Times New Roman" w:hAnsi="Times New Roman" w:cs="Times New Roman"/>
-          <w:sz w:val="24"/>
-          <w:szCs w:val="24"/>
-        </w:rPr>
-        <w:t xml:space="preserve">, selain itu saya juga aktif mengikuti kegiatan kemahasiswaan dikampus seperti anggota BEM-KM </w:t>
-      </w:r>
-      <w:r>
-        <w:rPr>
-          <w:rFonts w:ascii="Times New Roman" w:hAnsi="Times New Roman" w:cs="Times New Roman"/>
-          <w:sz w:val="24"/>
-          <w:szCs w:val="24"/>
-        </w:rPr>
-        <w:t xml:space="preserve">selama satu periode </w:t>
-      </w:r>
-      <w:r>
-        <w:rPr>
-          <w:rFonts w:ascii="Times New Roman" w:hAnsi="Times New Roman" w:cs="Times New Roman"/>
-          <w:sz w:val="24"/>
-          <w:szCs w:val="24"/>
-        </w:rPr>
-        <w:t>pada tahun 2018</w:t>
+      <w:proofErr w:type="spellStart"/>
+      <w:r>
+        <w:rPr>
+          <w:rFonts w:ascii="Times New Roman" w:hAnsi="Times New Roman" w:cs="Times New Roman"/>
+          <w:sz w:val="24"/>
+          <w:szCs w:val="24"/>
+        </w:rPr>
+        <w:t>serta</w:t>
+      </w:r>
+      <w:proofErr w:type="spellEnd"/>
+      <w:r>
+        <w:rPr>
+          <w:rFonts w:ascii="Times New Roman" w:hAnsi="Times New Roman" w:cs="Times New Roman"/>
+          <w:sz w:val="24"/>
+          <w:szCs w:val="24"/>
+        </w:rPr>
+        <w:t xml:space="preserve"> </w:t>
+      </w:r>
+      <w:proofErr w:type="spellStart"/>
+      <w:r>
+        <w:rPr>
+          <w:rFonts w:ascii="Times New Roman" w:hAnsi="Times New Roman" w:cs="Times New Roman"/>
+          <w:sz w:val="24"/>
+          <w:szCs w:val="24"/>
+        </w:rPr>
+        <w:t>saya</w:t>
+      </w:r>
+      <w:proofErr w:type="spellEnd"/>
+      <w:r>
+        <w:rPr>
+          <w:rFonts w:ascii="Times New Roman" w:hAnsi="Times New Roman" w:cs="Times New Roman"/>
+          <w:sz w:val="24"/>
+          <w:szCs w:val="24"/>
+        </w:rPr>
+        <w:t xml:space="preserve"> juga </w:t>
+      </w:r>
+      <w:proofErr w:type="spellStart"/>
+      <w:r>
+        <w:rPr>
+          <w:rFonts w:ascii="Times New Roman" w:hAnsi="Times New Roman" w:cs="Times New Roman"/>
+          <w:sz w:val="24"/>
+          <w:szCs w:val="24"/>
+        </w:rPr>
+        <w:t>mengikuti</w:t>
+      </w:r>
+      <w:proofErr w:type="spellEnd"/>
+      <w:r>
+        <w:rPr>
+          <w:rFonts w:ascii="Times New Roman" w:hAnsi="Times New Roman" w:cs="Times New Roman"/>
+          <w:sz w:val="24"/>
+          <w:szCs w:val="24"/>
+        </w:rPr>
+        <w:t xml:space="preserve"> program MBKM </w:t>
+      </w:r>
+      <w:proofErr w:type="spellStart"/>
+      <w:r>
+        <w:rPr>
+          <w:rFonts w:ascii="Times New Roman" w:hAnsi="Times New Roman" w:cs="Times New Roman"/>
+          <w:sz w:val="24"/>
+          <w:szCs w:val="24"/>
+        </w:rPr>
+        <w:t>dari</w:t>
+      </w:r>
+      <w:proofErr w:type="spellEnd"/>
+      <w:r>
+        <w:rPr>
+          <w:rFonts w:ascii="Times New Roman" w:hAnsi="Times New Roman" w:cs="Times New Roman"/>
+          <w:sz w:val="24"/>
+          <w:szCs w:val="24"/>
+        </w:rPr>
+        <w:t xml:space="preserve"> </w:t>
+      </w:r>
+      <w:proofErr w:type="spellStart"/>
+      <w:r>
+        <w:rPr>
+          <w:rFonts w:ascii="Times New Roman" w:hAnsi="Times New Roman" w:cs="Times New Roman"/>
+          <w:sz w:val="24"/>
+          <w:szCs w:val="24"/>
+        </w:rPr>
+        <w:t>kampus</w:t>
+      </w:r>
+      <w:proofErr w:type="spellEnd"/>
+      <w:r>
+        <w:rPr>
+          <w:rFonts w:ascii="Times New Roman" w:hAnsi="Times New Roman" w:cs="Times New Roman"/>
+          <w:sz w:val="24"/>
+          <w:szCs w:val="24"/>
+        </w:rPr>
+        <w:t xml:space="preserve"> </w:t>
+      </w:r>
+      <w:proofErr w:type="spellStart"/>
+      <w:r>
+        <w:rPr>
+          <w:rFonts w:ascii="Times New Roman" w:hAnsi="Times New Roman" w:cs="Times New Roman"/>
+          <w:sz w:val="24"/>
+          <w:szCs w:val="24"/>
+        </w:rPr>
+        <w:t>merdeka</w:t>
+      </w:r>
+      <w:proofErr w:type="spellEnd"/>
+      <w:r>
+        <w:rPr>
+          <w:rFonts w:ascii="Times New Roman" w:hAnsi="Times New Roman" w:cs="Times New Roman"/>
+          <w:sz w:val="24"/>
+          <w:szCs w:val="24"/>
+        </w:rPr>
+        <w:t xml:space="preserve"> di </w:t>
+      </w:r>
+      <w:proofErr w:type="spellStart"/>
+      <w:r>
+        <w:rPr>
+          <w:rFonts w:ascii="Times New Roman" w:hAnsi="Times New Roman" w:cs="Times New Roman"/>
+          <w:sz w:val="24"/>
+          <w:szCs w:val="24"/>
+        </w:rPr>
+        <w:t>Dicoding</w:t>
+      </w:r>
+      <w:proofErr w:type="spellEnd"/>
+      <w:r>
+        <w:rPr>
+          <w:rFonts w:ascii="Times New Roman" w:hAnsi="Times New Roman" w:cs="Times New Roman"/>
+          <w:sz w:val="24"/>
+          <w:szCs w:val="24"/>
+        </w:rPr>
+        <w:t xml:space="preserve"> Indonesia </w:t>
+      </w:r>
+      <w:proofErr w:type="spellStart"/>
+      <w:r>
+        <w:rPr>
+          <w:rFonts w:ascii="Times New Roman" w:hAnsi="Times New Roman" w:cs="Times New Roman"/>
+          <w:sz w:val="24"/>
+          <w:szCs w:val="24"/>
+        </w:rPr>
+        <w:t>sebagai</w:t>
+      </w:r>
+      <w:proofErr w:type="spellEnd"/>
+      <w:r>
+        <w:rPr>
+          <w:rFonts w:ascii="Times New Roman" w:hAnsi="Times New Roman" w:cs="Times New Roman"/>
+          <w:sz w:val="24"/>
+          <w:szCs w:val="24"/>
+        </w:rPr>
+        <w:t xml:space="preserve"> </w:t>
+      </w:r>
+      <w:proofErr w:type="spellStart"/>
+      <w:r>
+        <w:rPr>
+          <w:rFonts w:ascii="Times New Roman" w:hAnsi="Times New Roman" w:cs="Times New Roman"/>
+          <w:sz w:val="24"/>
+          <w:szCs w:val="24"/>
+        </w:rPr>
+        <w:t>pengembang</w:t>
+      </w:r>
+      <w:proofErr w:type="spellEnd"/>
+      <w:r>
+        <w:rPr>
+          <w:rFonts w:ascii="Times New Roman" w:hAnsi="Times New Roman" w:cs="Times New Roman"/>
+          <w:sz w:val="24"/>
+          <w:szCs w:val="24"/>
+        </w:rPr>
+        <w:t xml:space="preserve"> </w:t>
+      </w:r>
+      <w:proofErr w:type="spellStart"/>
+      <w:r>
+        <w:rPr>
+          <w:rFonts w:ascii="Times New Roman" w:hAnsi="Times New Roman" w:cs="Times New Roman"/>
+          <w:sz w:val="24"/>
+          <w:szCs w:val="24"/>
+        </w:rPr>
+        <w:t>aplikasi</w:t>
+      </w:r>
+      <w:proofErr w:type="spellEnd"/>
+      <w:r>
+        <w:rPr>
+          <w:rFonts w:ascii="Times New Roman" w:hAnsi="Times New Roman" w:cs="Times New Roman"/>
+          <w:sz w:val="24"/>
+          <w:szCs w:val="24"/>
+        </w:rPr>
+        <w:t xml:space="preserve"> android</w:t>
+      </w:r>
+      <w:r>
+        <w:rPr>
+          <w:rFonts w:ascii="Times New Roman" w:hAnsi="Times New Roman" w:cs="Times New Roman"/>
+          <w:sz w:val="24"/>
+          <w:szCs w:val="24"/>
+        </w:rPr>
+        <w:t xml:space="preserve"> pada </w:t>
+      </w:r>
+      <w:proofErr w:type="spellStart"/>
+      <w:r>
+        <w:rPr>
+          <w:rFonts w:ascii="Times New Roman" w:hAnsi="Times New Roman" w:cs="Times New Roman"/>
+          <w:sz w:val="24"/>
+          <w:szCs w:val="24"/>
+        </w:rPr>
+        <w:t>tahun</w:t>
+      </w:r>
+      <w:proofErr w:type="spellEnd"/>
+      <w:r>
+        <w:rPr>
+          <w:rFonts w:ascii="Times New Roman" w:hAnsi="Times New Roman" w:cs="Times New Roman"/>
+          <w:sz w:val="24"/>
+          <w:szCs w:val="24"/>
+        </w:rPr>
+        <w:t xml:space="preserve"> 2021 </w:t>
+      </w:r>
+      <w:proofErr w:type="spellStart"/>
+      <w:r>
+        <w:rPr>
+          <w:rFonts w:ascii="Times New Roman" w:hAnsi="Times New Roman" w:cs="Times New Roman"/>
+          <w:sz w:val="24"/>
+          <w:szCs w:val="24"/>
+        </w:rPr>
+        <w:t>selama</w:t>
+      </w:r>
+      <w:proofErr w:type="spellEnd"/>
+      <w:r>
+        <w:rPr>
+          <w:rFonts w:ascii="Times New Roman" w:hAnsi="Times New Roman" w:cs="Times New Roman"/>
+          <w:sz w:val="24"/>
+          <w:szCs w:val="24"/>
+        </w:rPr>
+        <w:t xml:space="preserve"> </w:t>
+      </w:r>
+      <w:proofErr w:type="spellStart"/>
+      <w:r>
+        <w:rPr>
+          <w:rFonts w:ascii="Times New Roman" w:hAnsi="Times New Roman" w:cs="Times New Roman"/>
+          <w:sz w:val="24"/>
+          <w:szCs w:val="24"/>
+        </w:rPr>
+        <w:t>satu</w:t>
+      </w:r>
+      <w:proofErr w:type="spellEnd"/>
+      <w:r>
+        <w:rPr>
+          <w:rFonts w:ascii="Times New Roman" w:hAnsi="Times New Roman" w:cs="Times New Roman"/>
+          <w:sz w:val="24"/>
+          <w:szCs w:val="24"/>
+        </w:rPr>
+        <w:t xml:space="preserve"> semester</w:t>
+      </w:r>
+      <w:r>
+        <w:rPr>
+          <w:rFonts w:ascii="Times New Roman" w:hAnsi="Times New Roman" w:cs="Times New Roman"/>
+          <w:sz w:val="24"/>
+          <w:szCs w:val="24"/>
+        </w:rPr>
+        <w:t xml:space="preserve">, </w:t>
+      </w:r>
+      <w:proofErr w:type="spellStart"/>
+      <w:r>
+        <w:rPr>
+          <w:rFonts w:ascii="Times New Roman" w:hAnsi="Times New Roman" w:cs="Times New Roman"/>
+          <w:sz w:val="24"/>
+          <w:szCs w:val="24"/>
+        </w:rPr>
+        <w:t>selain</w:t>
+      </w:r>
+      <w:proofErr w:type="spellEnd"/>
+      <w:r>
+        <w:rPr>
+          <w:rFonts w:ascii="Times New Roman" w:hAnsi="Times New Roman" w:cs="Times New Roman"/>
+          <w:sz w:val="24"/>
+          <w:szCs w:val="24"/>
+        </w:rPr>
+        <w:t xml:space="preserve"> </w:t>
+      </w:r>
+      <w:proofErr w:type="spellStart"/>
+      <w:r>
+        <w:rPr>
+          <w:rFonts w:ascii="Times New Roman" w:hAnsi="Times New Roman" w:cs="Times New Roman"/>
+          <w:sz w:val="24"/>
+          <w:szCs w:val="24"/>
+        </w:rPr>
+        <w:t>itu</w:t>
+      </w:r>
+      <w:proofErr w:type="spellEnd"/>
+      <w:r>
+        <w:rPr>
+          <w:rFonts w:ascii="Times New Roman" w:hAnsi="Times New Roman" w:cs="Times New Roman"/>
+          <w:sz w:val="24"/>
+          <w:szCs w:val="24"/>
+        </w:rPr>
+        <w:t xml:space="preserve"> </w:t>
+      </w:r>
+      <w:proofErr w:type="spellStart"/>
+      <w:r>
+        <w:rPr>
+          <w:rFonts w:ascii="Times New Roman" w:hAnsi="Times New Roman" w:cs="Times New Roman"/>
+          <w:sz w:val="24"/>
+          <w:szCs w:val="24"/>
+        </w:rPr>
+        <w:t>saya</w:t>
+      </w:r>
+      <w:proofErr w:type="spellEnd"/>
+      <w:r>
+        <w:rPr>
+          <w:rFonts w:ascii="Times New Roman" w:hAnsi="Times New Roman" w:cs="Times New Roman"/>
+          <w:sz w:val="24"/>
+          <w:szCs w:val="24"/>
+        </w:rPr>
+        <w:t xml:space="preserve"> juga </w:t>
+      </w:r>
+      <w:proofErr w:type="spellStart"/>
+      <w:r>
+        <w:rPr>
+          <w:rFonts w:ascii="Times New Roman" w:hAnsi="Times New Roman" w:cs="Times New Roman"/>
+          <w:sz w:val="24"/>
+          <w:szCs w:val="24"/>
+        </w:rPr>
+        <w:t>aktif</w:t>
+      </w:r>
+      <w:proofErr w:type="spellEnd"/>
+      <w:r>
+        <w:rPr>
+          <w:rFonts w:ascii="Times New Roman" w:hAnsi="Times New Roman" w:cs="Times New Roman"/>
+          <w:sz w:val="24"/>
+          <w:szCs w:val="24"/>
+        </w:rPr>
+        <w:t xml:space="preserve"> </w:t>
+      </w:r>
+      <w:proofErr w:type="spellStart"/>
+      <w:r>
+        <w:rPr>
+          <w:rFonts w:ascii="Times New Roman" w:hAnsi="Times New Roman" w:cs="Times New Roman"/>
+          <w:sz w:val="24"/>
+          <w:szCs w:val="24"/>
+        </w:rPr>
+        <w:t>mengikuti</w:t>
+      </w:r>
+      <w:proofErr w:type="spellEnd"/>
+      <w:r>
+        <w:rPr>
+          <w:rFonts w:ascii="Times New Roman" w:hAnsi="Times New Roman" w:cs="Times New Roman"/>
+          <w:sz w:val="24"/>
+          <w:szCs w:val="24"/>
+        </w:rPr>
+        <w:t xml:space="preserve"> </w:t>
+      </w:r>
+      <w:proofErr w:type="spellStart"/>
+      <w:r>
+        <w:rPr>
+          <w:rFonts w:ascii="Times New Roman" w:hAnsi="Times New Roman" w:cs="Times New Roman"/>
+          <w:sz w:val="24"/>
+          <w:szCs w:val="24"/>
+        </w:rPr>
+        <w:t>kegiatan</w:t>
+      </w:r>
+      <w:proofErr w:type="spellEnd"/>
+      <w:r>
+        <w:rPr>
+          <w:rFonts w:ascii="Times New Roman" w:hAnsi="Times New Roman" w:cs="Times New Roman"/>
+          <w:sz w:val="24"/>
+          <w:szCs w:val="24"/>
+        </w:rPr>
+        <w:t xml:space="preserve"> </w:t>
+      </w:r>
+      <w:proofErr w:type="spellStart"/>
+      <w:r>
+        <w:rPr>
+          <w:rFonts w:ascii="Times New Roman" w:hAnsi="Times New Roman" w:cs="Times New Roman"/>
+          <w:sz w:val="24"/>
+          <w:szCs w:val="24"/>
+        </w:rPr>
+        <w:t>kemahasiswaan</w:t>
+      </w:r>
+      <w:proofErr w:type="spellEnd"/>
+      <w:r>
+        <w:rPr>
+          <w:rFonts w:ascii="Times New Roman" w:hAnsi="Times New Roman" w:cs="Times New Roman"/>
+          <w:sz w:val="24"/>
+          <w:szCs w:val="24"/>
+        </w:rPr>
+        <w:t xml:space="preserve"> </w:t>
+      </w:r>
+      <w:proofErr w:type="spellStart"/>
+      <w:r>
+        <w:rPr>
+          <w:rFonts w:ascii="Times New Roman" w:hAnsi="Times New Roman" w:cs="Times New Roman"/>
+          <w:sz w:val="24"/>
+          <w:szCs w:val="24"/>
+        </w:rPr>
+        <w:t>dikampus</w:t>
+      </w:r>
+      <w:proofErr w:type="spellEnd"/>
+      <w:r>
+        <w:rPr>
+          <w:rFonts w:ascii="Times New Roman" w:hAnsi="Times New Roman" w:cs="Times New Roman"/>
+          <w:sz w:val="24"/>
+          <w:szCs w:val="24"/>
+        </w:rPr>
+        <w:t xml:space="preserve"> </w:t>
+      </w:r>
+      <w:proofErr w:type="spellStart"/>
+      <w:r>
+        <w:rPr>
+          <w:rFonts w:ascii="Times New Roman" w:hAnsi="Times New Roman" w:cs="Times New Roman"/>
+          <w:sz w:val="24"/>
+          <w:szCs w:val="24"/>
+        </w:rPr>
+        <w:t>seperti</w:t>
+      </w:r>
+      <w:proofErr w:type="spellEnd"/>
+      <w:r>
+        <w:rPr>
+          <w:rFonts w:ascii="Times New Roman" w:hAnsi="Times New Roman" w:cs="Times New Roman"/>
+          <w:sz w:val="24"/>
+          <w:szCs w:val="24"/>
+        </w:rPr>
+        <w:t xml:space="preserve"> </w:t>
+      </w:r>
+      <w:proofErr w:type="spellStart"/>
+      <w:r>
+        <w:rPr>
+          <w:rFonts w:ascii="Times New Roman" w:hAnsi="Times New Roman" w:cs="Times New Roman"/>
+          <w:sz w:val="24"/>
+          <w:szCs w:val="24"/>
+        </w:rPr>
+        <w:t>anggota</w:t>
+      </w:r>
+      <w:proofErr w:type="spellEnd"/>
+      <w:r>
+        <w:rPr>
+          <w:rFonts w:ascii="Times New Roman" w:hAnsi="Times New Roman" w:cs="Times New Roman"/>
+          <w:sz w:val="24"/>
+          <w:szCs w:val="24"/>
+        </w:rPr>
+        <w:t xml:space="preserve"> BEM-KM </w:t>
+      </w:r>
+      <w:proofErr w:type="spellStart"/>
+      <w:r>
+        <w:rPr>
+          <w:rFonts w:ascii="Times New Roman" w:hAnsi="Times New Roman" w:cs="Times New Roman"/>
+          <w:sz w:val="24"/>
+          <w:szCs w:val="24"/>
+        </w:rPr>
+        <w:t>selama</w:t>
+      </w:r>
+      <w:proofErr w:type="spellEnd"/>
+      <w:r>
+        <w:rPr>
+          <w:rFonts w:ascii="Times New Roman" w:hAnsi="Times New Roman" w:cs="Times New Roman"/>
+          <w:sz w:val="24"/>
+          <w:szCs w:val="24"/>
+        </w:rPr>
+        <w:t xml:space="preserve"> </w:t>
+      </w:r>
+      <w:proofErr w:type="spellStart"/>
+      <w:r>
+        <w:rPr>
+          <w:rFonts w:ascii="Times New Roman" w:hAnsi="Times New Roman" w:cs="Times New Roman"/>
+          <w:sz w:val="24"/>
+          <w:szCs w:val="24"/>
+        </w:rPr>
+        <w:t>satu</w:t>
+      </w:r>
+      <w:proofErr w:type="spellEnd"/>
+      <w:r>
+        <w:rPr>
+          <w:rFonts w:ascii="Times New Roman" w:hAnsi="Times New Roman" w:cs="Times New Roman"/>
+          <w:sz w:val="24"/>
+          <w:szCs w:val="24"/>
+        </w:rPr>
+        <w:t xml:space="preserve"> </w:t>
+      </w:r>
+      <w:proofErr w:type="spellStart"/>
+      <w:r>
+        <w:rPr>
+          <w:rFonts w:ascii="Times New Roman" w:hAnsi="Times New Roman" w:cs="Times New Roman"/>
+          <w:sz w:val="24"/>
+          <w:szCs w:val="24"/>
+        </w:rPr>
+        <w:t>periode</w:t>
+      </w:r>
+      <w:proofErr w:type="spellEnd"/>
+      <w:r>
+        <w:rPr>
+          <w:rFonts w:ascii="Times New Roman" w:hAnsi="Times New Roman" w:cs="Times New Roman"/>
+          <w:sz w:val="24"/>
+          <w:szCs w:val="24"/>
+        </w:rPr>
+        <w:t xml:space="preserve"> </w:t>
+      </w:r>
+      <w:r>
+        <w:rPr>
+          <w:rFonts w:ascii="Times New Roman" w:hAnsi="Times New Roman" w:cs="Times New Roman"/>
+          <w:sz w:val="24"/>
+          <w:szCs w:val="24"/>
+        </w:rPr>
+        <w:t xml:space="preserve">pada </w:t>
+      </w:r>
+      <w:proofErr w:type="spellStart"/>
+      <w:r>
+        <w:rPr>
+          <w:rFonts w:ascii="Times New Roman" w:hAnsi="Times New Roman" w:cs="Times New Roman"/>
+          <w:sz w:val="24"/>
+          <w:szCs w:val="24"/>
+        </w:rPr>
+        <w:t>tahun</w:t>
+      </w:r>
+      <w:proofErr w:type="spellEnd"/>
+      <w:r>
+        <w:rPr>
+          <w:rFonts w:ascii="Times New Roman" w:hAnsi="Times New Roman" w:cs="Times New Roman"/>
+          <w:sz w:val="24"/>
+          <w:szCs w:val="24"/>
+        </w:rPr>
+        <w:t xml:space="preserve"> 2018</w:t>
       </w:r>
       <w:r>
         <w:rPr>
@@ -510,13 +1730,507 @@
           <w:szCs w:val="24"/>
         </w:rPr>
       </w:pPr>
-      <w:r>
-        <w:rPr>
-          <w:rFonts w:ascii="Times New Roman" w:hAnsi="Times New Roman" w:cs="Times New Roman"/>
-          <w:sz w:val="24"/>
-          <w:szCs w:val="24"/>
-        </w:rPr>
-        <w:t>Saat ini saya sedang menyelesaikan skripsi/Tugas akhir perkuliahan dan saya berkomitmen untuk bisa bekerja secara maksimal pada unit IT di RS.Permata Medika Semarang, sebagai bahan pertimbangan Bapak/Ibu, berikut saya melampirkan berkas-berkas pendukung sebagai berikut:</w:t>
+      <w:proofErr w:type="spellStart"/>
+      <w:r>
+        <w:rPr>
+          <w:rFonts w:ascii="Times New Roman" w:hAnsi="Times New Roman" w:cs="Times New Roman"/>
+          <w:sz w:val="24"/>
+          <w:szCs w:val="24"/>
+        </w:rPr>
+        <w:t>Saat</w:t>
+      </w:r>
+      <w:proofErr w:type="spellEnd"/>
+      <w:r>
+        <w:rPr>
+          <w:rFonts w:ascii="Times New Roman" w:hAnsi="Times New Roman" w:cs="Times New Roman"/>
+          <w:sz w:val="24"/>
+          <w:szCs w:val="24"/>
+        </w:rPr>
+        <w:t xml:space="preserve"> </w:t>
+      </w:r>
+      <w:proofErr w:type="spellStart"/>
+      <w:r>
+        <w:rPr>
+          <w:rFonts w:ascii="Times New Roman" w:hAnsi="Times New Roman" w:cs="Times New Roman"/>
+          <w:sz w:val="24"/>
+          <w:szCs w:val="24"/>
+        </w:rPr>
+        <w:t>ini</w:t>
+      </w:r>
+      <w:proofErr w:type="spellEnd"/>
+      <w:r>
+        <w:rPr>
+          <w:rFonts w:ascii="Times New Roman" w:hAnsi="Times New Roman" w:cs="Times New Roman"/>
+          <w:sz w:val="24"/>
+          <w:szCs w:val="24"/>
+        </w:rPr>
+        <w:t xml:space="preserve"> </w:t>
+      </w:r>
+      <w:proofErr w:type="spellStart"/>
+      <w:r>
+        <w:rPr>
+          <w:rFonts w:ascii="Times New Roman" w:hAnsi="Times New Roman" w:cs="Times New Roman"/>
+          <w:sz w:val="24"/>
+          <w:szCs w:val="24"/>
+        </w:rPr>
+        <w:t>saya</w:t>
+      </w:r>
+      <w:proofErr w:type="spellEnd"/>
+      <w:r>
+        <w:rPr>
+          <w:rFonts w:ascii="Times New Roman" w:hAnsi="Times New Roman" w:cs="Times New Roman"/>
+          <w:sz w:val="24"/>
+          <w:szCs w:val="24"/>
+        </w:rPr>
+        <w:t xml:space="preserve"> </w:t>
+      </w:r>
+      <w:proofErr w:type="spellStart"/>
+      <w:r>
+        <w:rPr>
+          <w:rFonts w:ascii="Times New Roman" w:hAnsi="Times New Roman" w:cs="Times New Roman"/>
+          <w:sz w:val="24"/>
+          <w:szCs w:val="24"/>
+        </w:rPr>
+        <w:t>sedang</w:t>
+      </w:r>
+      <w:proofErr w:type="spellEnd"/>
+      <w:r>
+        <w:rPr>
+          <w:rFonts w:ascii="Times New Roman" w:hAnsi="Times New Roman" w:cs="Times New Roman"/>
+          <w:sz w:val="24"/>
+          <w:szCs w:val="24"/>
+        </w:rPr>
+        <w:t xml:space="preserve"> </w:t>
+      </w:r>
+      <w:proofErr w:type="spellStart"/>
+      <w:r>
+        <w:rPr>
+          <w:rFonts w:ascii="Times New Roman" w:hAnsi="Times New Roman" w:cs="Times New Roman"/>
+          <w:sz w:val="24"/>
+          <w:szCs w:val="24"/>
+        </w:rPr>
+        <w:t>menyelesaikan</w:t>
+      </w:r>
+      <w:proofErr w:type="spellEnd"/>
+      <w:r>
+        <w:rPr>
+          <w:rFonts w:ascii="Times New Roman" w:hAnsi="Times New Roman" w:cs="Times New Roman"/>
+          <w:sz w:val="24"/>
+          <w:szCs w:val="24"/>
+        </w:rPr>
+        <w:t xml:space="preserve"> </w:t>
+      </w:r>
+      <w:proofErr w:type="spellStart"/>
+      <w:r>
+        <w:rPr>
+          <w:rFonts w:ascii="Times New Roman" w:hAnsi="Times New Roman" w:cs="Times New Roman"/>
+          <w:sz w:val="24"/>
+          <w:szCs w:val="24"/>
+        </w:rPr>
+        <w:t>skripsi</w:t>
+      </w:r>
+      <w:proofErr w:type="spellEnd"/>
+      <w:r>
+        <w:rPr>
+          <w:rFonts w:ascii="Times New Roman" w:hAnsi="Times New Roman" w:cs="Times New Roman"/>
+          <w:sz w:val="24"/>
+          <w:szCs w:val="24"/>
+        </w:rPr>
+        <w:t>/</w:t>
+      </w:r>
+      <w:proofErr w:type="spellStart"/>
+      <w:r>
+        <w:rPr>
+          <w:rFonts w:ascii="Times New Roman" w:hAnsi="Times New Roman" w:cs="Times New Roman"/>
+          <w:sz w:val="24"/>
+          <w:szCs w:val="24"/>
+        </w:rPr>
+        <w:t>Tugas</w:t>
+      </w:r>
+      <w:proofErr w:type="spellEnd"/>
+      <w:r>
+        <w:rPr>
+          <w:rFonts w:ascii="Times New Roman" w:hAnsi="Times New Roman" w:cs="Times New Roman"/>
+          <w:sz w:val="24"/>
+          <w:szCs w:val="24"/>
+        </w:rPr>
+        <w:t xml:space="preserve"> </w:t>
+      </w:r>
+      <w:proofErr w:type="spellStart"/>
+      <w:r>
+        <w:rPr>
+          <w:rFonts w:ascii="Times New Roman" w:hAnsi="Times New Roman" w:cs="Times New Roman"/>
+          <w:sz w:val="24"/>
+          <w:szCs w:val="24"/>
+        </w:rPr>
+        <w:t>akhir</w:t>
+      </w:r>
+      <w:proofErr w:type="spellEnd"/>
+      <w:r>
+        <w:rPr>
+          <w:rFonts w:ascii="Times New Roman" w:hAnsi="Times New Roman" w:cs="Times New Roman"/>
+          <w:sz w:val="24"/>
+          <w:szCs w:val="24"/>
+        </w:rPr>
+        <w:t xml:space="preserve"> </w:t>
+      </w:r>
+      <w:proofErr w:type="spellStart"/>
+      <w:r>
+        <w:rPr>
+          <w:rFonts w:ascii="Times New Roman" w:hAnsi="Times New Roman" w:cs="Times New Roman"/>
+          <w:sz w:val="24"/>
+          <w:szCs w:val="24"/>
+        </w:rPr>
+        <w:t>perkuliahan</w:t>
+      </w:r>
+      <w:proofErr w:type="spellEnd"/>
+      <w:r>
+        <w:rPr>
+          <w:rFonts w:ascii="Times New Roman" w:hAnsi="Times New Roman" w:cs="Times New Roman"/>
+          <w:sz w:val="24"/>
+          <w:szCs w:val="24"/>
+        </w:rPr>
+        <w:t xml:space="preserve"> dan </w:t>
+      </w:r>
+      <w:proofErr w:type="spellStart"/>
+      <w:r>
+        <w:rPr>
+          <w:rFonts w:ascii="Times New Roman" w:hAnsi="Times New Roman" w:cs="Times New Roman"/>
+          <w:sz w:val="24"/>
+          <w:szCs w:val="24"/>
+        </w:rPr>
+        <w:t>saya</w:t>
+      </w:r>
+      <w:proofErr w:type="spellEnd"/>
+      <w:r>
+        <w:rPr>
+          <w:rFonts w:ascii="Times New Roman" w:hAnsi="Times New Roman" w:cs="Times New Roman"/>
+          <w:sz w:val="24"/>
+          <w:szCs w:val="24"/>
+        </w:rPr>
+        <w:t xml:space="preserve"> </w:t>
+      </w:r>
+      <w:proofErr w:type="spellStart"/>
+      <w:r>
+        <w:rPr>
+          <w:rFonts w:ascii="Times New Roman" w:hAnsi="Times New Roman" w:cs="Times New Roman"/>
+          <w:sz w:val="24"/>
+          <w:szCs w:val="24"/>
+        </w:rPr>
+        <w:t>berkomitmen</w:t>
+      </w:r>
+      <w:proofErr w:type="spellEnd"/>
+      <w:r>
+        <w:rPr>
+          <w:rFonts w:ascii="Times New Roman" w:hAnsi="Times New Roman" w:cs="Times New Roman"/>
+          <w:sz w:val="24"/>
+          <w:szCs w:val="24"/>
+        </w:rPr>
+        <w:t xml:space="preserve"> </w:t>
+      </w:r>
+      <w:proofErr w:type="spellStart"/>
+      <w:r>
+        <w:rPr>
+          <w:rFonts w:ascii="Times New Roman" w:hAnsi="Times New Roman" w:cs="Times New Roman"/>
+          <w:sz w:val="24"/>
+          <w:szCs w:val="24"/>
+        </w:rPr>
+        <w:t>untuk</w:t>
+      </w:r>
+      <w:proofErr w:type="spellEnd"/>
+      <w:r>
+        <w:rPr>
+          <w:rFonts w:ascii="Times New Roman" w:hAnsi="Times New Roman" w:cs="Times New Roman"/>
+          <w:sz w:val="24"/>
+          <w:szCs w:val="24"/>
+        </w:rPr>
+        <w:t xml:space="preserve"> </w:t>
+      </w:r>
+      <w:proofErr w:type="spellStart"/>
+      <w:r>
+        <w:rPr>
+          <w:rFonts w:ascii="Times New Roman" w:hAnsi="Times New Roman" w:cs="Times New Roman"/>
+          <w:sz w:val="24"/>
+          <w:szCs w:val="24"/>
+        </w:rPr>
+        <w:t>bisa</w:t>
+      </w:r>
+      <w:proofErr w:type="spellEnd"/>
+      <w:r>
+        <w:rPr>
+          <w:rFonts w:ascii="Times New Roman" w:hAnsi="Times New Roman" w:cs="Times New Roman"/>
+          <w:sz w:val="24"/>
+          <w:szCs w:val="24"/>
+        </w:rPr>
+        <w:t xml:space="preserve"> </w:t>
+      </w:r>
+      <w:proofErr w:type="spellStart"/>
+      <w:r>
+        <w:rPr>
+          <w:rFonts w:ascii="Times New Roman" w:hAnsi="Times New Roman" w:cs="Times New Roman"/>
+          <w:sz w:val="24"/>
+          <w:szCs w:val="24"/>
+        </w:rPr>
+        <w:t>bekerja</w:t>
+      </w:r>
+      <w:proofErr w:type="spellEnd"/>
+      <w:r>
+        <w:rPr>
+          <w:rFonts w:ascii="Times New Roman" w:hAnsi="Times New Roman" w:cs="Times New Roman"/>
+          <w:sz w:val="24"/>
+          <w:szCs w:val="24"/>
+        </w:rPr>
+        <w:t xml:space="preserve"> </w:t>
+      </w:r>
+      <w:proofErr w:type="spellStart"/>
+      <w:r>
+        <w:rPr>
+          <w:rFonts w:ascii="Times New Roman" w:hAnsi="Times New Roman" w:cs="Times New Roman"/>
+          <w:sz w:val="24"/>
+          <w:szCs w:val="24"/>
+        </w:rPr>
+        <w:t>secara</w:t>
+      </w:r>
+      <w:proofErr w:type="spellEnd"/>
+      <w:r>
+        <w:rPr>
+          <w:rFonts w:ascii="Times New Roman" w:hAnsi="Times New Roman" w:cs="Times New Roman"/>
+          <w:sz w:val="24"/>
+          <w:szCs w:val="24"/>
+        </w:rPr>
+        <w:t xml:space="preserve"> </w:t>
+      </w:r>
+      <w:proofErr w:type="spellStart"/>
+      <w:r>
+        <w:rPr>
+          <w:rFonts w:ascii="Times New Roman" w:hAnsi="Times New Roman" w:cs="Times New Roman"/>
+          <w:sz w:val="24"/>
+          <w:szCs w:val="24"/>
+        </w:rPr>
+        <w:t>maksimal</w:t>
+      </w:r>
+      <w:proofErr w:type="spellEnd"/>
+      <w:r>
+        <w:rPr>
+          <w:rFonts w:ascii="Times New Roman" w:hAnsi="Times New Roman" w:cs="Times New Roman"/>
+          <w:sz w:val="24"/>
+          <w:szCs w:val="24"/>
+        </w:rPr>
+        <w:t xml:space="preserve"> </w:t>
+      </w:r>
+      <w:r>
+        <w:rPr>
+          <w:rFonts w:ascii="Times New Roman" w:hAnsi="Times New Roman" w:cs="Times New Roman"/>
+          <w:sz w:val="24"/>
+          <w:szCs w:val="24"/>
+        </w:rPr>
+        <w:t xml:space="preserve">pada </w:t>
+      </w:r>
+      <w:proofErr w:type="spellStart"/>
+      <w:r>
+        <w:rPr>
+          <w:rFonts w:ascii="Times New Roman" w:hAnsi="Times New Roman" w:cs="Times New Roman"/>
+          <w:sz w:val="24"/>
+          <w:szCs w:val="24"/>
+        </w:rPr>
+        <w:t>perusahaan</w:t>
+      </w:r>
+      <w:proofErr w:type="spellEnd"/>
+      <w:r>
+        <w:rPr>
+          <w:rFonts w:ascii="Times New Roman" w:hAnsi="Times New Roman" w:cs="Times New Roman"/>
+          <w:sz w:val="24"/>
+          <w:szCs w:val="24"/>
+        </w:rPr>
+        <w:t xml:space="preserve"> Bapak/Ibu</w:t>
+      </w:r>
+      <w:r>
+        <w:rPr>
+          <w:rFonts w:ascii="Times New Roman" w:hAnsi="Times New Roman" w:cs="Times New Roman"/>
+          <w:sz w:val="24"/>
+          <w:szCs w:val="24"/>
+        </w:rPr>
+        <w:t xml:space="preserve">, </w:t>
+      </w:r>
+      <w:proofErr w:type="spellStart"/>
+      <w:r>
+        <w:rPr>
+          <w:rFonts w:ascii="Times New Roman" w:hAnsi="Times New Roman" w:cs="Times New Roman"/>
+          <w:sz w:val="24"/>
+          <w:szCs w:val="24"/>
+        </w:rPr>
+        <w:t>sebagai</w:t>
+      </w:r>
+      <w:proofErr w:type="spellEnd"/>
+      <w:r>
+        <w:rPr>
+          <w:rFonts w:ascii="Times New Roman" w:hAnsi="Times New Roman" w:cs="Times New Roman"/>
+          <w:sz w:val="24"/>
+          <w:szCs w:val="24"/>
+        </w:rPr>
+        <w:t xml:space="preserve"> </w:t>
+      </w:r>
+      <w:proofErr w:type="spellStart"/>
+      <w:r>
+        <w:rPr>
+          <w:rFonts w:ascii="Times New Roman" w:hAnsi="Times New Roman" w:cs="Times New Roman"/>
+          <w:sz w:val="24"/>
+          <w:szCs w:val="24"/>
+        </w:rPr>
+        <w:t>bahan</w:t>
+      </w:r>
+      <w:proofErr w:type="spellEnd"/>
+      <w:r>
+        <w:rPr>
+          <w:rFonts w:ascii="Times New Roman" w:hAnsi="Times New Roman" w:cs="Times New Roman"/>
+          <w:sz w:val="24"/>
+          <w:szCs w:val="24"/>
+        </w:rPr>
+        <w:t xml:space="preserve"> </w:t>
+      </w:r>
+      <w:proofErr w:type="spellStart"/>
+      <w:r>
+        <w:rPr>
+          <w:rFonts w:ascii="Times New Roman" w:hAnsi="Times New Roman" w:cs="Times New Roman"/>
+          <w:sz w:val="24"/>
+          <w:szCs w:val="24"/>
+        </w:rPr>
+        <w:t>pertimbangan</w:t>
+      </w:r>
+      <w:proofErr w:type="spellEnd"/>
+      <w:r>
+        <w:rPr>
+          <w:rFonts w:ascii="Times New Roman" w:hAnsi="Times New Roman" w:cs="Times New Roman"/>
+          <w:sz w:val="24"/>
+          <w:szCs w:val="24"/>
+        </w:rPr>
+        <w:t xml:space="preserve"> Bapak/Ibu, </w:t>
+      </w:r>
+      <w:proofErr w:type="spellStart"/>
+      <w:r>
+        <w:rPr>
+          <w:rFonts w:ascii="Times New Roman" w:hAnsi="Times New Roman" w:cs="Times New Roman"/>
+          <w:sz w:val="24"/>
+          <w:szCs w:val="24"/>
+        </w:rPr>
+        <w:t>berikut</w:t>
+      </w:r>
+      <w:proofErr w:type="spellEnd"/>
+      <w:r>
+        <w:rPr>
+          <w:rFonts w:ascii="Times New Roman" w:hAnsi="Times New Roman" w:cs="Times New Roman"/>
+          <w:sz w:val="24"/>
+          <w:szCs w:val="24"/>
+        </w:rPr>
+        <w:t xml:space="preserve"> </w:t>
+      </w:r>
+      <w:proofErr w:type="spellStart"/>
+      <w:r>
+        <w:rPr>
+          <w:rFonts w:ascii="Times New Roman" w:hAnsi="Times New Roman" w:cs="Times New Roman"/>
+          <w:sz w:val="24"/>
+          <w:szCs w:val="24"/>
+        </w:rPr>
+        <w:t>saya</w:t>
+      </w:r>
+      <w:proofErr w:type="spellEnd"/>
+      <w:r>
+        <w:rPr>
+          <w:rFonts w:ascii="Times New Roman" w:hAnsi="Times New Roman" w:cs="Times New Roman"/>
+          <w:sz w:val="24"/>
+          <w:szCs w:val="24"/>
+        </w:rPr>
+        <w:t xml:space="preserve"> </w:t>
+      </w:r>
+      <w:proofErr w:type="spellStart"/>
+      <w:r>
+        <w:rPr>
+          <w:rFonts w:ascii="Times New Roman" w:hAnsi="Times New Roman" w:cs="Times New Roman"/>
+          <w:sz w:val="24"/>
+          <w:szCs w:val="24"/>
+        </w:rPr>
+        <w:t>melampirkan</w:t>
+      </w:r>
+      <w:proofErr w:type="spellEnd"/>
+      <w:r>
+        <w:rPr>
+          <w:rFonts w:ascii="Times New Roman" w:hAnsi="Times New Roman" w:cs="Times New Roman"/>
+          <w:sz w:val="24"/>
+          <w:szCs w:val="24"/>
+        </w:rPr>
+        <w:t xml:space="preserve"> </w:t>
+      </w:r>
+      <w:proofErr w:type="spellStart"/>
+      <w:r>
+        <w:rPr>
+          <w:rFonts w:ascii="Times New Roman" w:hAnsi="Times New Roman" w:cs="Times New Roman"/>
+          <w:sz w:val="24"/>
+          <w:szCs w:val="24"/>
+        </w:rPr>
+        <w:t>berkas-berkas</w:t>
+      </w:r>
+      <w:proofErr w:type="spellEnd"/>
+      <w:r>
+        <w:rPr>
+          <w:rFonts w:ascii="Times New Roman" w:hAnsi="Times New Roman" w:cs="Times New Roman"/>
+          <w:sz w:val="24"/>
+          <w:szCs w:val="24"/>
+        </w:rPr>
+        <w:t xml:space="preserve"> </w:t>
+      </w:r>
+      <w:proofErr w:type="spellStart"/>
+      <w:r>
+        <w:rPr>
+          <w:rFonts w:ascii="Times New Roman" w:hAnsi="Times New Roman" w:cs="Times New Roman"/>
+          <w:sz w:val="24"/>
+          <w:szCs w:val="24"/>
+        </w:rPr>
+        <w:t>pendukung</w:t>
+      </w:r>
+      <w:proofErr w:type="spellEnd"/>
+      <w:r>
+        <w:rPr>
+          <w:rFonts w:ascii="Times New Roman" w:hAnsi="Times New Roman" w:cs="Times New Roman"/>
+          <w:sz w:val="24"/>
+          <w:szCs w:val="24"/>
+        </w:rPr>
+        <w:t xml:space="preserve"> </w:t>
+      </w:r>
+      <w:proofErr w:type="spellStart"/>
+      <w:r>
+        <w:rPr>
+          <w:rFonts w:ascii="Times New Roman" w:hAnsi="Times New Roman" w:cs="Times New Roman"/>
+          <w:sz w:val="24"/>
+          <w:szCs w:val="24"/>
+        </w:rPr>
+        <w:t>sebagai</w:t>
+      </w:r>
+      <w:proofErr w:type="spellEnd"/>
+      <w:r>
+        <w:rPr>
+          <w:rFonts w:ascii="Times New Roman" w:hAnsi="Times New Roman" w:cs="Times New Roman"/>
+          <w:sz w:val="24"/>
+          <w:szCs w:val="24"/>
+        </w:rPr>
+        <w:t xml:space="preserve"> </w:t>
+      </w:r>
+      <w:proofErr w:type="spellStart"/>
+      <w:r>
+        <w:rPr>
+          <w:rFonts w:ascii="Times New Roman" w:hAnsi="Times New Roman" w:cs="Times New Roman"/>
+          <w:sz w:val="24"/>
+          <w:szCs w:val="24"/>
+        </w:rPr>
+        <w:t>berikut</w:t>
+      </w:r>
+      <w:proofErr w:type="spellEnd"/>
+      <w:r>
+        <w:rPr>
+          <w:rFonts w:ascii="Times New Roman" w:hAnsi="Times New Roman" w:cs="Times New Roman"/>
+          <w:sz w:val="24"/>
+          <w:szCs w:val="24"/>
+        </w:rPr>
+        <w:t>:</w:t>
       </w:r>
     </w:p>
     <w:p>
@@ -540,7 +2254,25 @@
           <w:sz w:val="24"/>
           <w:szCs w:val="24"/>
         </w:rPr>
-        <w:t>Daftar Riwayat Hidup/CV</w:t>
+        <w:t xml:space="preserve">Daftar Riwayat </w:t>
+      </w:r>
+      <w:proofErr w:type="spellStart"/>
+      <w:r>
+        <w:rPr>
+          <w:rFonts w:ascii="Times New Roman" w:hAnsi="Times New Roman" w:cs="Times New Roman"/>
+          <w:sz w:val="24"/>
+          <w:szCs w:val="24"/>
+        </w:rPr>
+        <w:t>Hidup</w:t>
+      </w:r>
+      <w:proofErr w:type="spellEnd"/>
+      <w:r>
+        <w:rPr>
+          <w:rFonts w:ascii="Times New Roman" w:hAnsi="Times New Roman" w:cs="Times New Roman"/>
+          <w:sz w:val="24"/>
+          <w:szCs w:val="24"/>
+        </w:rPr>
+        <w:t>/CV</w:t>
       </w:r>
     </w:p>
     <w:p>
@@ -558,13 +2290,23 @@
           <w:szCs w:val="24"/>
         </w:rPr>
       </w:pPr>
-      <w:r>
-        <w:rPr>
-          <w:rFonts w:ascii="Times New Roman" w:hAnsi="Times New Roman" w:cs="Times New Roman"/>
-          <w:sz w:val="24"/>
-          <w:szCs w:val="24"/>
-        </w:rPr>
-        <w:t>Foto Copy KTP</w:t>
+      <w:proofErr w:type="spellStart"/>
+      <w:r>
+        <w:rPr>
+          <w:rFonts w:ascii="Times New Roman" w:hAnsi="Times New Roman" w:cs="Times New Roman"/>
+          <w:sz w:val="24"/>
+          <w:szCs w:val="24"/>
+        </w:rPr>
+        <w:t>Foto</w:t>
+      </w:r>
+      <w:proofErr w:type="spellEnd"/>
+      <w:r>
+        <w:rPr>
+          <w:rFonts w:ascii="Times New Roman" w:hAnsi="Times New Roman" w:cs="Times New Roman"/>
+          <w:sz w:val="24"/>
+          <w:szCs w:val="24"/>
+        </w:rPr>
+        <w:t xml:space="preserve"> Copy KTP</w:t>
       </w:r>
     </w:p>
     <w:p>
@@ -582,13 +2324,41 @@
           <w:szCs w:val="24"/>
         </w:rPr>
       </w:pPr>
-      <w:r>
-        <w:rPr>
-          <w:rFonts w:ascii="Times New Roman" w:hAnsi="Times New Roman" w:cs="Times New Roman"/>
-          <w:sz w:val="24"/>
-          <w:szCs w:val="24"/>
-        </w:rPr>
-        <w:t xml:space="preserve">Transkrip nilai </w:t>
+      <w:proofErr w:type="spellStart"/>
+      <w:r>
+        <w:rPr>
+          <w:rFonts w:ascii="Times New Roman" w:hAnsi="Times New Roman" w:cs="Times New Roman"/>
+          <w:sz w:val="24"/>
+          <w:szCs w:val="24"/>
+        </w:rPr>
+        <w:t>Transkrip</w:t>
+      </w:r>
+      <w:proofErr w:type="spellEnd"/>
+      <w:r>
+        <w:rPr>
+          <w:rFonts w:ascii="Times New Roman" w:hAnsi="Times New Roman" w:cs="Times New Roman"/>
+          <w:sz w:val="24"/>
+          <w:szCs w:val="24"/>
+        </w:rPr>
+        <w:t xml:space="preserve"> </w:t>
+      </w:r>
+      <w:proofErr w:type="spellStart"/>
+      <w:r>
+        <w:rPr>
+          <w:rFonts w:ascii="Times New Roman" w:hAnsi="Times New Roman" w:cs="Times New Roman"/>
+          <w:sz w:val="24"/>
+          <w:szCs w:val="24"/>
+        </w:rPr>
+        <w:t>nilai</w:t>
+      </w:r>
+      <w:proofErr w:type="spellEnd"/>
+      <w:r>
+        <w:rPr>
+          <w:rFonts w:ascii="Times New Roman" w:hAnsi="Times New Roman" w:cs="Times New Roman"/>
+          <w:sz w:val="24"/>
+          <w:szCs w:val="24"/>
+        </w:rPr>
+        <w:t xml:space="preserve"> </w:t>
       </w:r>
     </w:p>
     <w:p>
@@ -606,14 +2376,34 @@
           <w:szCs w:val="24"/>
         </w:rPr>
       </w:pPr>
-      <w:r>
-        <w:rPr>
-          <w:rFonts w:ascii="Times New Roman" w:hAnsi="Times New Roman" w:cs="Times New Roman"/>
-          <w:sz w:val="24"/>
-          <w:szCs w:val="24"/>
-        </w:rPr>
-        <w:t>Sertifikat kompetensi</w:t>
-      </w:r>
+      <w:proofErr w:type="spellStart"/>
+      <w:r>
+        <w:rPr>
+          <w:rFonts w:ascii="Times New Roman" w:hAnsi="Times New Roman" w:cs="Times New Roman"/>
+          <w:sz w:val="24"/>
+          <w:szCs w:val="24"/>
+        </w:rPr>
+        <w:t>Sertifikat</w:t>
+      </w:r>
+      <w:proofErr w:type="spellEnd"/>
+      <w:r>
+        <w:rPr>
+          <w:rFonts w:ascii="Times New Roman" w:hAnsi="Times New Roman" w:cs="Times New Roman"/>
+          <w:sz w:val="24"/>
+          <w:szCs w:val="24"/>
+        </w:rPr>
+        <w:t xml:space="preserve"> </w:t>
+      </w:r>
+      <w:proofErr w:type="spellStart"/>
+      <w:r>
+        <w:rPr>
+          <w:rFonts w:ascii="Times New Roman" w:hAnsi="Times New Roman" w:cs="Times New Roman"/>
+          <w:sz w:val="24"/>
+          <w:szCs w:val="24"/>
+        </w:rPr>
+        <w:t>kompetensi</w:t>
+      </w:r>
+      <w:proofErr w:type="spellEnd"/>
     </w:p>
     <w:p>
       <w:pPr>
@@ -636,7 +2426,25 @@
           <w:sz w:val="24"/>
           <w:szCs w:val="24"/>
         </w:rPr>
-        <w:t>Pas Foto 3x4</w:t>
+        <w:t xml:space="preserve">Pas </w:t>
+      </w:r>
+      <w:proofErr w:type="spellStart"/>
+      <w:r>
+        <w:rPr>
+          <w:rFonts w:ascii="Times New Roman" w:hAnsi="Times New Roman" w:cs="Times New Roman"/>
+          <w:sz w:val="24"/>
+          <w:szCs w:val="24"/>
+        </w:rPr>
+        <w:t>Foto</w:t>
+      </w:r>
+      <w:proofErr w:type="spellEnd"/>
+      <w:r>
+        <w:rPr>
+          <w:rFonts w:ascii="Times New Roman" w:hAnsi="Times New Roman" w:cs="Times New Roman"/>
+          <w:sz w:val="24"/>
+          <w:szCs w:val="24"/>
+        </w:rPr>
+        <w:t xml:space="preserve"> 3x4</w:t>
       </w:r>
     </w:p>
     <w:p>
@@ -649,14 +2457,214 @@
           <w:szCs w:val="24"/>
         </w:rPr>
       </w:pPr>
-      <w:r>
-        <w:rPr>
-          <w:rFonts w:ascii="Times New Roman" w:hAnsi="Times New Roman" w:cs="Times New Roman"/>
-          <w:sz w:val="24"/>
-          <w:szCs w:val="24"/>
-        </w:rPr>
-        <w:t>Demikian surat lamaran ini saya buat, atas perhatian dan pertimbangan Bapak/Ibu saya ucapkan terima kasih</w:t>
-      </w:r>
+      <w:proofErr w:type="spellStart"/>
+      <w:r>
+        <w:rPr>
+          <w:rFonts w:ascii="Times New Roman" w:hAnsi="Times New Roman" w:cs="Times New Roman"/>
+          <w:sz w:val="24"/>
+          <w:szCs w:val="24"/>
+        </w:rPr>
+        <w:t>Demikian</w:t>
+      </w:r>
+      <w:proofErr w:type="spellEnd"/>
+      <w:r>
+        <w:rPr>
+          <w:rFonts w:ascii="Times New Roman" w:hAnsi="Times New Roman" w:cs="Times New Roman"/>
+          <w:sz w:val="24"/>
+          <w:szCs w:val="24"/>
+        </w:rPr>
+        <w:t xml:space="preserve"> </w:t>
+      </w:r>
+      <w:proofErr w:type="spellStart"/>
+      <w:r>
+        <w:rPr>
+          <w:rFonts w:ascii="Times New Roman" w:hAnsi="Times New Roman" w:cs="Times New Roman"/>
+          <w:sz w:val="24"/>
+          <w:szCs w:val="24"/>
+        </w:rPr>
+        <w:t>surat</w:t>
+      </w:r>
+      <w:proofErr w:type="spellEnd"/>
+      <w:r>
+        <w:rPr>
+          <w:rFonts w:ascii="Times New Roman" w:hAnsi="Times New Roman" w:cs="Times New Roman"/>
+          <w:sz w:val="24"/>
+          <w:szCs w:val="24"/>
+        </w:rPr>
+        <w:t xml:space="preserve"> </w:t>
+      </w:r>
+      <w:proofErr w:type="spellStart"/>
+      <w:r>
+        <w:rPr>
+          <w:rFonts w:ascii="Times New Roman" w:hAnsi="Times New Roman" w:cs="Times New Roman"/>
+          <w:sz w:val="24"/>
+          <w:szCs w:val="24"/>
+        </w:rPr>
+        <w:t>lamaran</w:t>
+      </w:r>
+      <w:proofErr w:type="spellEnd"/>
+      <w:r>
+        <w:rPr>
+          <w:rFonts w:ascii="Times New Roman" w:hAnsi="Times New Roman" w:cs="Times New Roman"/>
+          <w:sz w:val="24"/>
+          <w:szCs w:val="24"/>
+        </w:rPr>
+        <w:t xml:space="preserve"> </w:t>
+      </w:r>
+      <w:proofErr w:type="spellStart"/>
+      <w:r>
+        <w:rPr>
+          <w:rFonts w:ascii="Times New Roman" w:hAnsi="Times New Roman" w:cs="Times New Roman"/>
+          <w:sz w:val="24"/>
+          <w:szCs w:val="24"/>
+        </w:rPr>
+        <w:t>ini</w:t>
+      </w:r>
+      <w:proofErr w:type="spellEnd"/>
+      <w:r>
+        <w:rPr>
+          <w:rFonts w:ascii="Times New Roman" w:hAnsi="Times New Roman" w:cs="Times New Roman"/>
+          <w:sz w:val="24"/>
+          <w:szCs w:val="24"/>
+        </w:rPr>
+        <w:t xml:space="preserve"> </w:t>
+      </w:r>
+      <w:proofErr w:type="spellStart"/>
+      <w:r>
+        <w:rPr>
+          <w:rFonts w:ascii="Times New Roman" w:hAnsi="Times New Roman" w:cs="Times New Roman"/>
+          <w:sz w:val="24"/>
+          <w:szCs w:val="24"/>
+        </w:rPr>
+        <w:t>saya</w:t>
+      </w:r>
+      <w:proofErr w:type="spellEnd"/>
+      <w:r>
+        <w:rPr>
+          <w:rFonts w:ascii="Times New Roman" w:hAnsi="Times New Roman" w:cs="Times New Roman"/>
+          <w:sz w:val="24"/>
+          <w:szCs w:val="24"/>
+        </w:rPr>
+        <w:t xml:space="preserve"> buat, </w:t>
+      </w:r>
+      <w:proofErr w:type="spellStart"/>
+      <w:r>
+        <w:rPr>
+          <w:rFonts w:ascii="Times New Roman" w:hAnsi="Times New Roman" w:cs="Times New Roman"/>
+          <w:sz w:val="24"/>
+          <w:szCs w:val="24"/>
+        </w:rPr>
+        <w:t>atas</w:t>
+      </w:r>
+      <w:proofErr w:type="spellEnd"/>
+      <w:r>
+        <w:rPr>
+          <w:rFonts w:ascii="Times New Roman" w:hAnsi="Times New Roman" w:cs="Times New Roman"/>
+          <w:sz w:val="24"/>
+          <w:szCs w:val="24"/>
+        </w:rPr>
+        <w:t xml:space="preserve"> </w:t>
+      </w:r>
+      <w:proofErr w:type="spellStart"/>
+      <w:r>
+        <w:rPr>
+          <w:rFonts w:ascii="Times New Roman" w:hAnsi="Times New Roman" w:cs="Times New Roman"/>
+          <w:sz w:val="24"/>
+          <w:szCs w:val="24"/>
+        </w:rPr>
+        <w:t>perhatian</w:t>
+      </w:r>
+      <w:proofErr w:type="spellEnd"/>
+      <w:r>
+        <w:rPr>
+          <w:rFonts w:ascii="Times New Roman" w:hAnsi="Times New Roman" w:cs="Times New Roman"/>
+          <w:sz w:val="24"/>
+          <w:szCs w:val="24"/>
+        </w:rPr>
+        <w:t xml:space="preserve"> dan </w:t>
+      </w:r>
+      <w:proofErr w:type="spellStart"/>
+      <w:r>
+        <w:rPr>
+          <w:rFonts w:ascii="Times New Roman" w:hAnsi="Times New Roman" w:cs="Times New Roman"/>
+          <w:sz w:val="24"/>
+          <w:szCs w:val="24"/>
+        </w:rPr>
+        <w:t>pertimbangan</w:t>
+      </w:r>
+      <w:proofErr w:type="spellEnd"/>
+      <w:r>
+        <w:rPr>
+          <w:rFonts w:ascii="Times New Roman" w:hAnsi="Times New Roman" w:cs="Times New Roman"/>
+          <w:sz w:val="24"/>
+          <w:szCs w:val="24"/>
+        </w:rPr>
+        <w:t xml:space="preserve"> Bapak/Ibu </w:t>
+      </w:r>
+      <w:proofErr w:type="spellStart"/>
+      <w:r>
+        <w:rPr>
+          <w:rFonts w:ascii="Times New Roman" w:hAnsi="Times New Roman" w:cs="Times New Roman"/>
+          <w:sz w:val="24"/>
+          <w:szCs w:val="24"/>
+        </w:rPr>
+        <w:t>saya</w:t>
+      </w:r>
+      <w:proofErr w:type="spellEnd"/>
+      <w:r>
+        <w:rPr>
+          <w:rFonts w:ascii="Times New Roman" w:hAnsi="Times New Roman" w:cs="Times New Roman"/>
+          <w:sz w:val="24"/>
+          <w:szCs w:val="24"/>
+        </w:rPr>
+        <w:t xml:space="preserve"> </w:t>
+      </w:r>
+      <w:proofErr w:type="spellStart"/>
+      <w:r>
+        <w:rPr>
+          <w:rFonts w:ascii="Times New Roman" w:hAnsi="Times New Roman" w:cs="Times New Roman"/>
+          <w:sz w:val="24"/>
+          <w:szCs w:val="24"/>
+        </w:rPr>
+        <w:t>ucapkan</w:t>
+      </w:r>
+      <w:proofErr w:type="spellEnd"/>
+      <w:r>
+        <w:rPr>
+          <w:rFonts w:ascii="Times New Roman" w:hAnsi="Times New Roman" w:cs="Times New Roman"/>
+          <w:sz w:val="24"/>
+          <w:szCs w:val="24"/>
+        </w:rPr>
+        <w:t xml:space="preserve"> </w:t>
+      </w:r>
+      <w:proofErr w:type="spellStart"/>
+      <w:r>
+        <w:rPr>
+          <w:rFonts w:ascii="Times New Roman" w:hAnsi="Times New Roman" w:cs="Times New Roman"/>
+          <w:sz w:val="24"/>
+          <w:szCs w:val="24"/>
+        </w:rPr>
+        <w:t>terima</w:t>
+      </w:r>
+      <w:proofErr w:type="spellEnd"/>
+      <w:r>
+        <w:rPr>
+          <w:rFonts w:ascii="Times New Roman" w:hAnsi="Times New Roman" w:cs="Times New Roman"/>
+          <w:sz w:val="24"/>
+          <w:szCs w:val="24"/>
+        </w:rPr>
+        <w:t xml:space="preserve"> </w:t>
+      </w:r>
+      <w:proofErr w:type="spellStart"/>
+      <w:r>
+        <w:rPr>
+          <w:rFonts w:ascii="Times New Roman" w:hAnsi="Times New Roman" w:cs="Times New Roman"/>
+          <w:sz w:val="24"/>
+          <w:szCs w:val="24"/>
+        </w:rPr>
+        <w:t>kasih</w:t>
+      </w:r>
+      <w:proofErr w:type="spellEnd"/>
     </w:p>
     <w:p>
       <w:pPr>
@@ -748,14 +2756,34 @@
         </w:rPr>
         <w:tab/>
       </w:r>
-      <w:r>
-        <w:rPr>
-          <w:rFonts w:ascii="Times New Roman" w:hAnsi="Times New Roman" w:cs="Times New Roman"/>
-          <w:sz w:val="24"/>
-          <w:szCs w:val="24"/>
-        </w:rPr>
-        <w:t>Hormat saya</w:t>
-      </w:r>
+      <w:proofErr w:type="spellStart"/>
+      <w:r>
+        <w:rPr>
+          <w:rFonts w:ascii="Times New Roman" w:hAnsi="Times New Roman" w:cs="Times New Roman"/>
+          <w:sz w:val="24"/>
+          <w:szCs w:val="24"/>
+        </w:rPr>
+        <w:t>Hormat</w:t>
+      </w:r>
+      <w:proofErr w:type="spellEnd"/>
+      <w:r>
+        <w:rPr>
+          <w:rFonts w:ascii="Times New Roman" w:hAnsi="Times New Roman" w:cs="Times New Roman"/>
+          <w:sz w:val="24"/>
+          <w:szCs w:val="24"/>
+        </w:rPr>
+        <w:t xml:space="preserve"> </w:t>
+      </w:r>
+      <w:proofErr w:type="spellStart"/>
+      <w:r>
+        <w:rPr>
+          <w:rFonts w:ascii="Times New Roman" w:hAnsi="Times New Roman" w:cs="Times New Roman"/>
+          <w:sz w:val="24"/>
+          <w:szCs w:val="24"/>
+        </w:rPr>
+        <w:t>saya</w:t>
+      </w:r>
+      <w:proofErr w:type="spellEnd"/>
       <w:r>
         <w:rPr>
           <w:rFonts w:ascii="Times New Roman" w:hAnsi="Times New Roman" w:cs="Times New Roman"/>
@@ -868,7 +2896,7 @@
 </file>
 
 <file path=word/numbering.xml><?xml version="1.0" encoding="utf-8"?>
-<w:numbering xmlns:wpc="http://schemas.microsoft.com/office/word/2010/wordprocessingCanvas" xmlns:cx="http://schemas.microsoft.com/office/drawing/2014/chartex" xmlns:cx1="http://schemas.microsoft.com/office/drawing/2015/9/8/chartex" xmlns:cx2="http://schemas.microsoft.com/office/drawing/2015/10/21/chartex" xmlns:cx3="http://schemas.microsoft.com/office/drawing/2016/5/9/chartex" xmlns:cx4="http://schemas.microsoft.com/office/drawing/2016/5/10/chartex" xmlns:cx5="http://schemas.microsoft.com/office/drawing/2016/5/11/chartex" xmlns:cx6="http://schemas.microsoft.com/office/drawing/2016/5/12/chartex" xmlns:cx7="http://schemas.microsoft.com/office/drawing/2016/5/13/chartex" xmlns:cx8="http://schemas.microsoft.com/office/drawing/2016/5/14/chartex" xmlns:mc="http://schemas.openxmlformats.org/markup-compatibility/2006" xmlns:aink="http://schemas.microsoft.com/office/drawing/2016/ink" xmlns:am3d="http://schemas.microsoft.com/office/drawing/2017/model3d" xmlns:o="urn:schemas-microsoft-com:office:office" xmlns:r="http://schemas.openxmlformats.org/officeDocument/2006/relationships" xmlns:m="http://schemas.openxmlformats.org/officeDocument/2006/math" xmlns:v="urn:schemas-microsoft-com:vml" xmlns:wp14="http://schemas.microsoft.com/office/word/2010/wordprocessingDrawing" xmlns:wp="http://schemas.openxmlformats.org/drawingml/2006/wordprocessingDrawing" xmlns:w10="urn:schemas-microsoft-com:office:word" xmlns:w="http://schemas.openxmlformats.org/wordprocessingml/2006/main" xmlns:w14="http://schemas.microsoft.com/office/word/2010/wordml" xmlns:w15="http://schemas.microsoft.com/office/word/2012/wordml" xmlns:w16cex="http://schemas.microsoft.com/office/word/2018/wordml/cex" xmlns:w16cid="http://schemas.microsoft.com/office/word/2016/wordml/cid" xmlns:w16="http://schemas.microsoft.com/office/word/2018/wordml" xmlns:w16sdtdh="http://schemas.microsoft.com/office/word/2020/wordml/sdtdatahash" xmlns:w16se="http://schemas.microsoft.com/office/word/2015/wordml/symex" xmlns:wpg="http://schemas.microsoft.com/office/word/2010/wordprocessingGroup" xmlns:wpi="http://schemas.microsoft.com/office/word/2010/wordprocessingInk" xmlns:wne="http://schemas.microsoft.com/office/word/2006/wordml" xmlns:wps="http://schemas.microsoft.com/office/word/2010/wordprocessingShape" mc:Ignorable="w14 w15 w16se w16cid w16 w16cex w16sdtdh wp14">
+<w:numbering xmlns:wpc="http://schemas.microsoft.com/office/word/2010/wordprocessingCanvas" xmlns:cx="http://schemas.microsoft.com/office/drawing/2014/chartex" xmlns:cx1="http://schemas.microsoft.com/office/drawing/2015/9/8/chartex" xmlns:cx2="http://schemas.microsoft.com/office/drawing/2015/10/21/chartex" xmlns:cx3="http://schemas.microsoft.com/office/drawing/2016/5/9/chartex" xmlns:cx4="http://schemas.microsoft.com/office/drawing/2016/5/10/chartex" xmlns:cx5="http://schemas.microsoft.com/office/drawing/2016/5/11/chartex" xmlns:cx6="http://schemas.microsoft.com/office/drawing/2016/5/12/chartex" xmlns:cx7="http://schemas.microsoft.com/office/drawing/2016/5/13/chartex" xmlns:cx8="http://schemas.microsoft.com/office/drawing/2016/5/14/chartex" xmlns:mc="http://schemas.openxmlformats.org/markup-compatibility/2006" xmlns:aink="http://schemas.microsoft.com/office/drawing/2016/ink" xmlns:am3d="http://schemas.microsoft.com/office/drawing/2017/model3d" xmlns:o="urn:schemas-microsoft-com:office:office" xmlns:oel="http://schemas.microsoft.com/office/2019/extlst" xmlns:r="http://schemas.openxmlformats.org/officeDocument/2006/relationships" xmlns:m="http://schemas.openxmlformats.org/officeDocument/2006/math" xmlns:v="urn:schemas-microsoft-com:vml" xmlns:wp14="http://schemas.microsoft.com/office/word/2010/wordprocessingDrawing" xmlns:wp="http://schemas.openxmlformats.org/drawingml/2006/wordprocessingDrawing" xmlns:w10="urn:schemas-microsoft-com:office:word" xmlns:w="http://schemas.openxmlformats.org/wordprocessingml/2006/main" xmlns:w14="http://schemas.microsoft.com/office/word/2010/wordml" xmlns:w15="http://schemas.microsoft.com/office/word/2012/wordml" xmlns:w16cex="http://schemas.microsoft.com/office/word/2018/wordml/cex" xmlns:w16cid="http://schemas.microsoft.com/office/word/2016/wordml/cid" xmlns:w16="http://schemas.microsoft.com/office/word/2018/wordml" xmlns:w16sdtdh="http://schemas.microsoft.com/office/word/2020/wordml/sdtdatahash" xmlns:w16se="http://schemas.microsoft.com/office/word/2015/wordml/symex" xmlns:wpg="http://schemas.microsoft.com/office/word/2010/wordprocessingGroup" xmlns:wpi="http://schemas.microsoft.com/office/word/2010/wordprocessingInk" xmlns:wne="http://schemas.microsoft.com/office/word/2006/wordml" xmlns:wps="http://schemas.microsoft.com/office/word/2010/wordprocessingShape" mc:Ignorable="w14 w15 w16se w16cid w16 w16cex w16sdtdh wp14">
   <w:abstractNum w:abstractNumId="0" w15:restartNumberingAfterBreak="0">
     <w:nsid w:val="2FEA5236"/>
     <w:multiLevelType w:val="hybridMultilevel"/>
@@ -955,7 +2983,7 @@
       </w:pPr>
     </w:lvl>
   </w:abstractNum>
-  <w:num w:numId="1">
+  <w:num w:numId="1" w16cid:durableId="976686582">
     <w:abstractNumId w:val="0"/>
   </w:num>
 </w:numbering>

</xml_diff>

<commit_message>
update cv and other doc
</commit_message>
<xml_diff>
--- a/surat_lamaran.docx
+++ b/surat_lamaran.docx
@@ -66,6 +66,14 @@
                 <w:sz w:val="24"/>
                 <w:szCs w:val="24"/>
               </w:rPr>
+              <w:t>1</w:t>
+            </w:r>
+            <w:r>
+              <w:rPr>
+                <w:rFonts w:ascii="Times New Roman" w:hAnsi="Times New Roman" w:cs="Times New Roman"/>
+                <w:sz w:val="24"/>
+                <w:szCs w:val="24"/>
+              </w:rPr>
               <w:t>6</w:t>
             </w:r>
             <w:r>
@@ -83,7 +91,7 @@
                 <w:sz w:val="24"/>
                 <w:szCs w:val="24"/>
               </w:rPr>
-              <w:t>Juni</w:t>
+              <w:t>Juli</w:t>
             </w:r>
             <w:proofErr w:type="spellEnd"/>
             <w:r>
@@ -2050,401 +2058,7 @@
           <w:sz w:val="24"/>
           <w:szCs w:val="24"/>
         </w:rPr>
-        <w:t xml:space="preserve">, </w:t>
-      </w:r>
-      <w:proofErr w:type="spellStart"/>
-      <w:r>
-        <w:rPr>
-          <w:rFonts w:ascii="Times New Roman" w:hAnsi="Times New Roman" w:cs="Times New Roman"/>
-          <w:sz w:val="24"/>
-          <w:szCs w:val="24"/>
-        </w:rPr>
-        <w:t>sebagai</w:t>
-      </w:r>
-      <w:proofErr w:type="spellEnd"/>
-      <w:r>
-        <w:rPr>
-          <w:rFonts w:ascii="Times New Roman" w:hAnsi="Times New Roman" w:cs="Times New Roman"/>
-          <w:sz w:val="24"/>
-          <w:szCs w:val="24"/>
-        </w:rPr>
-        <w:t xml:space="preserve"> </w:t>
-      </w:r>
-      <w:proofErr w:type="spellStart"/>
-      <w:r>
-        <w:rPr>
-          <w:rFonts w:ascii="Times New Roman" w:hAnsi="Times New Roman" w:cs="Times New Roman"/>
-          <w:sz w:val="24"/>
-          <w:szCs w:val="24"/>
-        </w:rPr>
-        <w:t>bahan</w:t>
-      </w:r>
-      <w:proofErr w:type="spellEnd"/>
-      <w:r>
-        <w:rPr>
-          <w:rFonts w:ascii="Times New Roman" w:hAnsi="Times New Roman" w:cs="Times New Roman"/>
-          <w:sz w:val="24"/>
-          <w:szCs w:val="24"/>
-        </w:rPr>
-        <w:t xml:space="preserve"> </w:t>
-      </w:r>
-      <w:proofErr w:type="spellStart"/>
-      <w:r>
-        <w:rPr>
-          <w:rFonts w:ascii="Times New Roman" w:hAnsi="Times New Roman" w:cs="Times New Roman"/>
-          <w:sz w:val="24"/>
-          <w:szCs w:val="24"/>
-        </w:rPr>
-        <w:t>pertimbangan</w:t>
-      </w:r>
-      <w:proofErr w:type="spellEnd"/>
-      <w:r>
-        <w:rPr>
-          <w:rFonts w:ascii="Times New Roman" w:hAnsi="Times New Roman" w:cs="Times New Roman"/>
-          <w:sz w:val="24"/>
-          <w:szCs w:val="24"/>
-        </w:rPr>
-        <w:t xml:space="preserve"> Bapak/Ibu, </w:t>
-      </w:r>
-      <w:proofErr w:type="spellStart"/>
-      <w:r>
-        <w:rPr>
-          <w:rFonts w:ascii="Times New Roman" w:hAnsi="Times New Roman" w:cs="Times New Roman"/>
-          <w:sz w:val="24"/>
-          <w:szCs w:val="24"/>
-        </w:rPr>
-        <w:t>berikut</w:t>
-      </w:r>
-      <w:proofErr w:type="spellEnd"/>
-      <w:r>
-        <w:rPr>
-          <w:rFonts w:ascii="Times New Roman" w:hAnsi="Times New Roman" w:cs="Times New Roman"/>
-          <w:sz w:val="24"/>
-          <w:szCs w:val="24"/>
-        </w:rPr>
-        <w:t xml:space="preserve"> </w:t>
-      </w:r>
-      <w:proofErr w:type="spellStart"/>
-      <w:r>
-        <w:rPr>
-          <w:rFonts w:ascii="Times New Roman" w:hAnsi="Times New Roman" w:cs="Times New Roman"/>
-          <w:sz w:val="24"/>
-          <w:szCs w:val="24"/>
-        </w:rPr>
-        <w:t>saya</w:t>
-      </w:r>
-      <w:proofErr w:type="spellEnd"/>
-      <w:r>
-        <w:rPr>
-          <w:rFonts w:ascii="Times New Roman" w:hAnsi="Times New Roman" w:cs="Times New Roman"/>
-          <w:sz w:val="24"/>
-          <w:szCs w:val="24"/>
-        </w:rPr>
-        <w:t xml:space="preserve"> </w:t>
-      </w:r>
-      <w:proofErr w:type="spellStart"/>
-      <w:r>
-        <w:rPr>
-          <w:rFonts w:ascii="Times New Roman" w:hAnsi="Times New Roman" w:cs="Times New Roman"/>
-          <w:sz w:val="24"/>
-          <w:szCs w:val="24"/>
-        </w:rPr>
-        <w:t>melampirkan</w:t>
-      </w:r>
-      <w:proofErr w:type="spellEnd"/>
-      <w:r>
-        <w:rPr>
-          <w:rFonts w:ascii="Times New Roman" w:hAnsi="Times New Roman" w:cs="Times New Roman"/>
-          <w:sz w:val="24"/>
-          <w:szCs w:val="24"/>
-        </w:rPr>
-        <w:t xml:space="preserve"> </w:t>
-      </w:r>
-      <w:proofErr w:type="spellStart"/>
-      <w:r>
-        <w:rPr>
-          <w:rFonts w:ascii="Times New Roman" w:hAnsi="Times New Roman" w:cs="Times New Roman"/>
-          <w:sz w:val="24"/>
-          <w:szCs w:val="24"/>
-        </w:rPr>
-        <w:t>berkas-berkas</w:t>
-      </w:r>
-      <w:proofErr w:type="spellEnd"/>
-      <w:r>
-        <w:rPr>
-          <w:rFonts w:ascii="Times New Roman" w:hAnsi="Times New Roman" w:cs="Times New Roman"/>
-          <w:sz w:val="24"/>
-          <w:szCs w:val="24"/>
-        </w:rPr>
-        <w:t xml:space="preserve"> </w:t>
-      </w:r>
-      <w:proofErr w:type="spellStart"/>
-      <w:r>
-        <w:rPr>
-          <w:rFonts w:ascii="Times New Roman" w:hAnsi="Times New Roman" w:cs="Times New Roman"/>
-          <w:sz w:val="24"/>
-          <w:szCs w:val="24"/>
-        </w:rPr>
-        <w:t>pendukung</w:t>
-      </w:r>
-      <w:proofErr w:type="spellEnd"/>
-      <w:r>
-        <w:rPr>
-          <w:rFonts w:ascii="Times New Roman" w:hAnsi="Times New Roman" w:cs="Times New Roman"/>
-          <w:sz w:val="24"/>
-          <w:szCs w:val="24"/>
-        </w:rPr>
-        <w:t xml:space="preserve"> </w:t>
-      </w:r>
-      <w:proofErr w:type="spellStart"/>
-      <w:r>
-        <w:rPr>
-          <w:rFonts w:ascii="Times New Roman" w:hAnsi="Times New Roman" w:cs="Times New Roman"/>
-          <w:sz w:val="24"/>
-          <w:szCs w:val="24"/>
-        </w:rPr>
-        <w:t>sebagai</w:t>
-      </w:r>
-      <w:proofErr w:type="spellEnd"/>
-      <w:r>
-        <w:rPr>
-          <w:rFonts w:ascii="Times New Roman" w:hAnsi="Times New Roman" w:cs="Times New Roman"/>
-          <w:sz w:val="24"/>
-          <w:szCs w:val="24"/>
-        </w:rPr>
-        <w:t xml:space="preserve"> </w:t>
-      </w:r>
-      <w:proofErr w:type="spellStart"/>
-      <w:r>
-        <w:rPr>
-          <w:rFonts w:ascii="Times New Roman" w:hAnsi="Times New Roman" w:cs="Times New Roman"/>
-          <w:sz w:val="24"/>
-          <w:szCs w:val="24"/>
-        </w:rPr>
-        <w:t>berikut</w:t>
-      </w:r>
-      <w:proofErr w:type="spellEnd"/>
-      <w:r>
-        <w:rPr>
-          <w:rFonts w:ascii="Times New Roman" w:hAnsi="Times New Roman" w:cs="Times New Roman"/>
-          <w:sz w:val="24"/>
-          <w:szCs w:val="24"/>
-        </w:rPr>
-        <w:t>:</w:t>
-      </w:r>
-    </w:p>
-    <w:p>
-      <w:pPr>
-        <w:pStyle w:val="ListParagraph"/>
-        <w:numPr>
-          <w:ilvl w:val="0"/>
-          <w:numId w:val="1"/>
-        </w:numPr>
-        <w:spacing w:line="360" w:lineRule="auto"/>
-        <w:jc w:val="both"/>
-        <w:rPr>
-          <w:rFonts w:ascii="Times New Roman" w:hAnsi="Times New Roman" w:cs="Times New Roman"/>
-          <w:sz w:val="24"/>
-          <w:szCs w:val="24"/>
-        </w:rPr>
-      </w:pPr>
-      <w:r>
-        <w:rPr>
-          <w:rFonts w:ascii="Times New Roman" w:hAnsi="Times New Roman" w:cs="Times New Roman"/>
-          <w:sz w:val="24"/>
-          <w:szCs w:val="24"/>
-        </w:rPr>
-        <w:t xml:space="preserve">Daftar Riwayat </w:t>
-      </w:r>
-      <w:proofErr w:type="spellStart"/>
-      <w:r>
-        <w:rPr>
-          <w:rFonts w:ascii="Times New Roman" w:hAnsi="Times New Roman" w:cs="Times New Roman"/>
-          <w:sz w:val="24"/>
-          <w:szCs w:val="24"/>
-        </w:rPr>
-        <w:t>Hidup</w:t>
-      </w:r>
-      <w:proofErr w:type="spellEnd"/>
-      <w:r>
-        <w:rPr>
-          <w:rFonts w:ascii="Times New Roman" w:hAnsi="Times New Roman" w:cs="Times New Roman"/>
-          <w:sz w:val="24"/>
-          <w:szCs w:val="24"/>
-        </w:rPr>
-        <w:t>/CV</w:t>
-      </w:r>
-    </w:p>
-    <w:p>
-      <w:pPr>
-        <w:pStyle w:val="ListParagraph"/>
-        <w:numPr>
-          <w:ilvl w:val="0"/>
-          <w:numId w:val="1"/>
-        </w:numPr>
-        <w:spacing w:line="360" w:lineRule="auto"/>
-        <w:jc w:val="both"/>
-        <w:rPr>
-          <w:rFonts w:ascii="Times New Roman" w:hAnsi="Times New Roman" w:cs="Times New Roman"/>
-          <w:sz w:val="24"/>
-          <w:szCs w:val="24"/>
-        </w:rPr>
-      </w:pPr>
-      <w:proofErr w:type="spellStart"/>
-      <w:r>
-        <w:rPr>
-          <w:rFonts w:ascii="Times New Roman" w:hAnsi="Times New Roman" w:cs="Times New Roman"/>
-          <w:sz w:val="24"/>
-          <w:szCs w:val="24"/>
-        </w:rPr>
-        <w:t>Foto</w:t>
-      </w:r>
-      <w:proofErr w:type="spellEnd"/>
-      <w:r>
-        <w:rPr>
-          <w:rFonts w:ascii="Times New Roman" w:hAnsi="Times New Roman" w:cs="Times New Roman"/>
-          <w:sz w:val="24"/>
-          <w:szCs w:val="24"/>
-        </w:rPr>
-        <w:t xml:space="preserve"> Copy KTP</w:t>
-      </w:r>
-    </w:p>
-    <w:p>
-      <w:pPr>
-        <w:pStyle w:val="ListParagraph"/>
-        <w:numPr>
-          <w:ilvl w:val="0"/>
-          <w:numId w:val="1"/>
-        </w:numPr>
-        <w:spacing w:line="360" w:lineRule="auto"/>
-        <w:jc w:val="both"/>
-        <w:rPr>
-          <w:rFonts w:ascii="Times New Roman" w:hAnsi="Times New Roman" w:cs="Times New Roman"/>
-          <w:sz w:val="24"/>
-          <w:szCs w:val="24"/>
-        </w:rPr>
-      </w:pPr>
-      <w:proofErr w:type="spellStart"/>
-      <w:r>
-        <w:rPr>
-          <w:rFonts w:ascii="Times New Roman" w:hAnsi="Times New Roman" w:cs="Times New Roman"/>
-          <w:sz w:val="24"/>
-          <w:szCs w:val="24"/>
-        </w:rPr>
-        <w:t>Transkrip</w:t>
-      </w:r>
-      <w:proofErr w:type="spellEnd"/>
-      <w:r>
-        <w:rPr>
-          <w:rFonts w:ascii="Times New Roman" w:hAnsi="Times New Roman" w:cs="Times New Roman"/>
-          <w:sz w:val="24"/>
-          <w:szCs w:val="24"/>
-        </w:rPr>
-        <w:t xml:space="preserve"> </w:t>
-      </w:r>
-      <w:proofErr w:type="spellStart"/>
-      <w:r>
-        <w:rPr>
-          <w:rFonts w:ascii="Times New Roman" w:hAnsi="Times New Roman" w:cs="Times New Roman"/>
-          <w:sz w:val="24"/>
-          <w:szCs w:val="24"/>
-        </w:rPr>
-        <w:t>nilai</w:t>
-      </w:r>
-      <w:proofErr w:type="spellEnd"/>
-      <w:r>
-        <w:rPr>
-          <w:rFonts w:ascii="Times New Roman" w:hAnsi="Times New Roman" w:cs="Times New Roman"/>
-          <w:sz w:val="24"/>
-          <w:szCs w:val="24"/>
-        </w:rPr>
-        <w:t xml:space="preserve"> </w:t>
-      </w:r>
-    </w:p>
-    <w:p>
-      <w:pPr>
-        <w:pStyle w:val="ListParagraph"/>
-        <w:numPr>
-          <w:ilvl w:val="0"/>
-          <w:numId w:val="1"/>
-        </w:numPr>
-        <w:spacing w:line="360" w:lineRule="auto"/>
-        <w:jc w:val="both"/>
-        <w:rPr>
-          <w:rFonts w:ascii="Times New Roman" w:hAnsi="Times New Roman" w:cs="Times New Roman"/>
-          <w:sz w:val="24"/>
-          <w:szCs w:val="24"/>
-        </w:rPr>
-      </w:pPr>
-      <w:proofErr w:type="spellStart"/>
-      <w:r>
-        <w:rPr>
-          <w:rFonts w:ascii="Times New Roman" w:hAnsi="Times New Roman" w:cs="Times New Roman"/>
-          <w:sz w:val="24"/>
-          <w:szCs w:val="24"/>
-        </w:rPr>
-        <w:t>Sertifikat</w:t>
-      </w:r>
-      <w:proofErr w:type="spellEnd"/>
-      <w:r>
-        <w:rPr>
-          <w:rFonts w:ascii="Times New Roman" w:hAnsi="Times New Roman" w:cs="Times New Roman"/>
-          <w:sz w:val="24"/>
-          <w:szCs w:val="24"/>
-        </w:rPr>
-        <w:t xml:space="preserve"> </w:t>
-      </w:r>
-      <w:proofErr w:type="spellStart"/>
-      <w:r>
-        <w:rPr>
-          <w:rFonts w:ascii="Times New Roman" w:hAnsi="Times New Roman" w:cs="Times New Roman"/>
-          <w:sz w:val="24"/>
-          <w:szCs w:val="24"/>
-        </w:rPr>
-        <w:t>kompetensi</w:t>
-      </w:r>
-      <w:proofErr w:type="spellEnd"/>
-    </w:p>
-    <w:p>
-      <w:pPr>
-        <w:pStyle w:val="ListParagraph"/>
-        <w:numPr>
-          <w:ilvl w:val="0"/>
-          <w:numId w:val="1"/>
-        </w:numPr>
-        <w:spacing w:line="360" w:lineRule="auto"/>
-        <w:jc w:val="both"/>
-        <w:rPr>
-          <w:rFonts w:ascii="Times New Roman" w:hAnsi="Times New Roman" w:cs="Times New Roman"/>
-          <w:sz w:val="24"/>
-          <w:szCs w:val="24"/>
-        </w:rPr>
-      </w:pPr>
-      <w:r>
-        <w:rPr>
-          <w:rFonts w:ascii="Times New Roman" w:hAnsi="Times New Roman" w:cs="Times New Roman"/>
-          <w:sz w:val="24"/>
-          <w:szCs w:val="24"/>
-        </w:rPr>
-        <w:t xml:space="preserve">Pas </w:t>
-      </w:r>
-      <w:proofErr w:type="spellStart"/>
-      <w:r>
-        <w:rPr>
-          <w:rFonts w:ascii="Times New Roman" w:hAnsi="Times New Roman" w:cs="Times New Roman"/>
-          <w:sz w:val="24"/>
-          <w:szCs w:val="24"/>
-        </w:rPr>
-        <w:t>Foto</w:t>
-      </w:r>
-      <w:proofErr w:type="spellEnd"/>
-      <w:r>
-        <w:rPr>
-          <w:rFonts w:ascii="Times New Roman" w:hAnsi="Times New Roman" w:cs="Times New Roman"/>
-          <w:sz w:val="24"/>
-          <w:szCs w:val="24"/>
-        </w:rPr>
-        <w:t xml:space="preserve"> 3x4</w:t>
+        <w:t>.</w:t>
       </w:r>
     </w:p>
     <w:p>

</xml_diff>